<commit_message>
Correcion Documentacion y Reportes Encuestas.
</commit_message>
<xml_diff>
--- a/app/src/main/java/mx/org/ieem/Documentacion/Encuestas/SCRIPTS APLICACIÓN RDECPC.docx
+++ b/app/src/main/java/mx/org/ieem/Documentacion/Encuestas/SCRIPTS APLICACIÓN RDECPC.docx
@@ -18338,52 +18338,1002 @@
                 <w:szCs w:val="10"/>
                 <w:lang w:val="en-US" w:eastAsia="es-ES"/>
               </w:rPr>
+              <w:t>trdd_ej_detalle_</w:t>
+            </w:r>
+            <w:proofErr w:type="gramStart"/>
+            <w:r>
+              <w:rPr>
+                <w:rFonts w:ascii="Arial" w:eastAsia="Times New Roman" w:hAnsi="Arial" w:cs="Arial"/>
+                <w:color w:val="000000"/>
+                <w:sz w:val="10"/>
+                <w:szCs w:val="10"/>
+                <w:lang w:val="en-US" w:eastAsia="es-ES"/>
+              </w:rPr>
+              <w:t>encuesta</w:t>
+            </w:r>
+            <w:proofErr w:type="spellEnd"/>
+            <w:r>
+              <w:rPr>
+                <w:rFonts w:ascii="Arial" w:eastAsia="Times New Roman" w:hAnsi="Arial" w:cs="Arial"/>
+                <w:color w:val="000000"/>
+                <w:sz w:val="10"/>
+                <w:szCs w:val="10"/>
+                <w:lang w:val="en-US" w:eastAsia="es-ES"/>
+              </w:rPr>
+              <w:t>(</w:t>
+            </w:r>
+            <w:proofErr w:type="gramEnd"/>
+          </w:p>
+          <w:p>
+            <w:pPr>
+              <w:spacing w:after="0" w:line="240" w:lineRule="auto"/>
+              <w:rPr>
+                <w:rFonts w:ascii="Arial" w:eastAsia="Times New Roman" w:hAnsi="Arial" w:cs="Arial"/>
+                <w:color w:val="000000"/>
+                <w:sz w:val="10"/>
+                <w:szCs w:val="10"/>
+                <w:lang w:val="en-US" w:eastAsia="es-ES"/>
+              </w:rPr>
+            </w:pPr>
+            <w:r>
+              <w:rPr>
+                <w:rFonts w:ascii="Arial" w:eastAsia="Times New Roman" w:hAnsi="Arial" w:cs="Arial"/>
+                <w:color w:val="000000"/>
+                <w:sz w:val="10"/>
+                <w:szCs w:val="10"/>
+                <w:lang w:val="en-US" w:eastAsia="es-ES"/>
+              </w:rPr>
+              <w:t xml:space="preserve">    </w:t>
+            </w:r>
+            <w:proofErr w:type="spellStart"/>
+            <w:r>
+              <w:rPr>
+                <w:rFonts w:ascii="Arial" w:eastAsia="Times New Roman" w:hAnsi="Arial" w:cs="Arial"/>
+                <w:color w:val="000000"/>
+                <w:sz w:val="10"/>
+                <w:szCs w:val="10"/>
+                <w:lang w:val="en-US" w:eastAsia="es-ES"/>
+              </w:rPr>
+              <w:t>id_cct</w:t>
+            </w:r>
+            <w:proofErr w:type="spellEnd"/>
+            <w:r>
+              <w:rPr>
+                <w:rFonts w:ascii="Arial" w:eastAsia="Times New Roman" w:hAnsi="Arial" w:cs="Arial"/>
+                <w:color w:val="000000"/>
+                <w:sz w:val="10"/>
+                <w:szCs w:val="10"/>
+                <w:lang w:val="en-US" w:eastAsia="es-ES"/>
+              </w:rPr>
+              <w:t xml:space="preserve">                                             </w:t>
+            </w:r>
+            <w:r>
+              <w:rPr>
+                <w:rFonts w:ascii="Arial" w:eastAsia="Times New Roman" w:hAnsi="Arial" w:cs="Arial"/>
+                <w:color w:val="000000"/>
+                <w:sz w:val="10"/>
+                <w:szCs w:val="10"/>
+                <w:lang w:val="en-US" w:eastAsia="es-ES"/>
+              </w:rPr>
+              <w:t>TEXT NOT NULL</w:t>
+            </w:r>
+            <w:r>
+              <w:rPr>
+                <w:rFonts w:ascii="Arial" w:eastAsia="Times New Roman" w:hAnsi="Arial" w:cs="Arial"/>
+                <w:color w:val="000000"/>
+                <w:sz w:val="10"/>
+                <w:szCs w:val="10"/>
+                <w:lang w:val="en-US" w:eastAsia="es-ES"/>
+              </w:rPr>
+              <w:t>,</w:t>
+            </w:r>
+          </w:p>
+          <w:p>
+            <w:pPr>
+              <w:spacing w:after="0" w:line="240" w:lineRule="auto"/>
+              <w:rPr>
+                <w:rFonts w:ascii="Arial" w:eastAsia="Times New Roman" w:hAnsi="Arial" w:cs="Arial"/>
+                <w:color w:val="000000"/>
+                <w:sz w:val="10"/>
+                <w:szCs w:val="10"/>
+                <w:lang w:val="en-US" w:eastAsia="es-ES"/>
+              </w:rPr>
+            </w:pPr>
+            <w:r>
+              <w:rPr>
+                <w:rFonts w:ascii="Arial" w:eastAsia="Times New Roman" w:hAnsi="Arial" w:cs="Arial"/>
+                <w:color w:val="000000"/>
+                <w:sz w:val="10"/>
+                <w:szCs w:val="10"/>
+                <w:lang w:val="en-US" w:eastAsia="es-ES"/>
+              </w:rPr>
+              <w:t xml:space="preserve">    </w:t>
+            </w:r>
+            <w:proofErr w:type="spellStart"/>
+            <w:r>
+              <w:rPr>
+                <w:rFonts w:ascii="Arial" w:eastAsia="Times New Roman" w:hAnsi="Arial" w:cs="Arial"/>
+                <w:color w:val="000000"/>
+                <w:sz w:val="10"/>
+                <w:szCs w:val="10"/>
+                <w:lang w:val="en-US" w:eastAsia="es-ES"/>
+              </w:rPr>
+              <w:t>id_random</w:t>
+            </w:r>
+            <w:proofErr w:type="spellEnd"/>
+            <w:r>
+              <w:rPr>
+                <w:rFonts w:ascii="Arial" w:eastAsia="Times New Roman" w:hAnsi="Arial" w:cs="Arial"/>
+                <w:color w:val="000000"/>
+                <w:sz w:val="10"/>
+                <w:szCs w:val="10"/>
+                <w:lang w:val="en-US" w:eastAsia="es-ES"/>
+              </w:rPr>
+              <w:t xml:space="preserve">                                      </w:t>
+            </w:r>
+            <w:r>
+              <w:rPr>
+                <w:rFonts w:ascii="Arial" w:eastAsia="Times New Roman" w:hAnsi="Arial" w:cs="Arial"/>
+                <w:color w:val="000000"/>
+                <w:sz w:val="10"/>
+                <w:szCs w:val="10"/>
+                <w:lang w:val="en-US" w:eastAsia="es-ES"/>
+              </w:rPr>
+              <w:t>TEXT NOT NULL</w:t>
+            </w:r>
+            <w:r>
+              <w:rPr>
+                <w:rFonts w:ascii="Arial" w:eastAsia="Times New Roman" w:hAnsi="Arial" w:cs="Arial"/>
+                <w:color w:val="000000"/>
+                <w:sz w:val="10"/>
+                <w:szCs w:val="10"/>
+                <w:lang w:val="en-US" w:eastAsia="es-ES"/>
+              </w:rPr>
+              <w:t>,</w:t>
+            </w:r>
+          </w:p>
+          <w:p>
+            <w:pPr>
+              <w:spacing w:after="0" w:line="240" w:lineRule="auto"/>
+              <w:rPr>
+                <w:rFonts w:ascii="Arial" w:eastAsia="Times New Roman" w:hAnsi="Arial" w:cs="Arial"/>
+                <w:color w:val="000000"/>
+                <w:sz w:val="10"/>
+                <w:szCs w:val="10"/>
+                <w:lang w:val="en-US" w:eastAsia="es-ES"/>
+              </w:rPr>
+            </w:pPr>
+            <w:r>
+              <w:rPr>
+                <w:rFonts w:ascii="Arial" w:eastAsia="Times New Roman" w:hAnsi="Arial" w:cs="Arial"/>
+                <w:color w:val="000000"/>
+                <w:sz w:val="10"/>
+                <w:szCs w:val="10"/>
+                <w:lang w:val="en-US" w:eastAsia="es-ES"/>
+              </w:rPr>
+              <w:t xml:space="preserve">    </w:t>
+            </w:r>
+            <w:proofErr w:type="spellStart"/>
+            <w:r>
+              <w:rPr>
+                <w:rFonts w:ascii="Arial" w:eastAsia="Times New Roman" w:hAnsi="Arial" w:cs="Arial"/>
+                <w:color w:val="000000"/>
+                <w:sz w:val="10"/>
+                <w:szCs w:val="10"/>
+                <w:lang w:val="en-US" w:eastAsia="es-ES"/>
+              </w:rPr>
+              <w:t>id_encuesta</w:t>
+            </w:r>
+            <w:proofErr w:type="spellEnd"/>
+            <w:r>
+              <w:rPr>
+                <w:rFonts w:ascii="Arial" w:eastAsia="Times New Roman" w:hAnsi="Arial" w:cs="Arial"/>
+                <w:color w:val="000000"/>
+                <w:sz w:val="10"/>
+                <w:szCs w:val="10"/>
+                <w:lang w:val="en-US" w:eastAsia="es-ES"/>
+              </w:rPr>
+              <w:t xml:space="preserve">                                    </w:t>
+            </w:r>
+            <w:r>
+              <w:rPr>
+                <w:rFonts w:ascii="Arial" w:eastAsia="Times New Roman" w:hAnsi="Arial" w:cs="Arial"/>
+                <w:color w:val="000000"/>
+                <w:sz w:val="10"/>
+                <w:szCs w:val="10"/>
+                <w:lang w:val="en-US" w:eastAsia="es-ES"/>
+              </w:rPr>
+              <w:t>INTEGER NOT NULL</w:t>
+            </w:r>
+            <w:r>
+              <w:rPr>
+                <w:rFonts w:ascii="Arial" w:eastAsia="Times New Roman" w:hAnsi="Arial" w:cs="Arial"/>
+                <w:color w:val="000000"/>
+                <w:sz w:val="10"/>
+                <w:szCs w:val="10"/>
+                <w:lang w:val="en-US" w:eastAsia="es-ES"/>
+              </w:rPr>
+              <w:t>,</w:t>
+            </w:r>
+          </w:p>
+          <w:p>
+            <w:pPr>
+              <w:spacing w:after="0" w:line="240" w:lineRule="auto"/>
+              <w:rPr>
+                <w:rFonts w:ascii="Arial" w:eastAsia="Times New Roman" w:hAnsi="Arial" w:cs="Arial"/>
+                <w:color w:val="000000"/>
+                <w:sz w:val="10"/>
+                <w:szCs w:val="10"/>
+                <w:lang w:val="en-US" w:eastAsia="es-ES"/>
+              </w:rPr>
+            </w:pPr>
+            <w:r>
+              <w:rPr>
+                <w:rFonts w:ascii="Arial" w:eastAsia="Times New Roman" w:hAnsi="Arial" w:cs="Arial"/>
+                <w:color w:val="000000"/>
+                <w:sz w:val="10"/>
+                <w:szCs w:val="10"/>
+                <w:lang w:val="en-US" w:eastAsia="es-ES"/>
+              </w:rPr>
+              <w:t xml:space="preserve">    </w:t>
+            </w:r>
+            <w:proofErr w:type="spellStart"/>
+            <w:r>
+              <w:rPr>
+                <w:rFonts w:ascii="Arial" w:eastAsia="Times New Roman" w:hAnsi="Arial" w:cs="Arial"/>
+                <w:color w:val="000000"/>
+                <w:sz w:val="10"/>
+                <w:szCs w:val="10"/>
+                <w:lang w:val="en-US" w:eastAsia="es-ES"/>
+              </w:rPr>
+              <w:t>id_anio</w:t>
+            </w:r>
+            <w:proofErr w:type="spellEnd"/>
+            <w:r>
+              <w:rPr>
+                <w:rFonts w:ascii="Arial" w:eastAsia="Times New Roman" w:hAnsi="Arial" w:cs="Arial"/>
+                <w:color w:val="000000"/>
+                <w:sz w:val="10"/>
+                <w:szCs w:val="10"/>
+                <w:lang w:val="en-US" w:eastAsia="es-ES"/>
+              </w:rPr>
+              <w:t xml:space="preserve">                                            </w:t>
+            </w:r>
+            <w:r>
+              <w:rPr>
+                <w:rFonts w:ascii="Arial" w:eastAsia="Times New Roman" w:hAnsi="Arial" w:cs="Arial"/>
+                <w:color w:val="000000"/>
+                <w:sz w:val="10"/>
+                <w:szCs w:val="10"/>
+                <w:lang w:val="en-US" w:eastAsia="es-ES"/>
+              </w:rPr>
+              <w:t>TEXT NOT NULL</w:t>
+            </w:r>
+            <w:r>
+              <w:rPr>
+                <w:rFonts w:ascii="Arial" w:eastAsia="Times New Roman" w:hAnsi="Arial" w:cs="Arial"/>
+                <w:color w:val="000000"/>
+                <w:sz w:val="10"/>
+                <w:szCs w:val="10"/>
+                <w:lang w:val="en-US" w:eastAsia="es-ES"/>
+              </w:rPr>
+              <w:t>,</w:t>
+            </w:r>
+          </w:p>
+          <w:p>
+            <w:pPr>
+              <w:spacing w:after="0" w:line="240" w:lineRule="auto"/>
+              <w:rPr>
+                <w:rFonts w:ascii="Arial" w:eastAsia="Times New Roman" w:hAnsi="Arial" w:cs="Arial"/>
+                <w:color w:val="000000"/>
+                <w:sz w:val="10"/>
+                <w:szCs w:val="10"/>
+                <w:lang w:val="en-US" w:eastAsia="es-ES"/>
+              </w:rPr>
+            </w:pPr>
+            <w:r>
+              <w:rPr>
+                <w:rFonts w:ascii="Arial" w:eastAsia="Times New Roman" w:hAnsi="Arial" w:cs="Arial"/>
+                <w:color w:val="000000"/>
+                <w:sz w:val="10"/>
+                <w:szCs w:val="10"/>
+                <w:lang w:val="en-US" w:eastAsia="es-ES"/>
+              </w:rPr>
+              <w:t xml:space="preserve">    </w:t>
+            </w:r>
+            <w:proofErr w:type="spellStart"/>
+            <w:r>
+              <w:rPr>
+                <w:rFonts w:ascii="Arial" w:eastAsia="Times New Roman" w:hAnsi="Arial" w:cs="Arial"/>
+                <w:color w:val="000000"/>
+                <w:sz w:val="10"/>
+                <w:szCs w:val="10"/>
+                <w:lang w:val="en-US" w:eastAsia="es-ES"/>
+              </w:rPr>
+              <w:t>id_mes</w:t>
+            </w:r>
+            <w:proofErr w:type="spellEnd"/>
+            <w:r>
+              <w:rPr>
+                <w:rFonts w:ascii="Arial" w:eastAsia="Times New Roman" w:hAnsi="Arial" w:cs="Arial"/>
+                <w:color w:val="000000"/>
+                <w:sz w:val="10"/>
+                <w:szCs w:val="10"/>
+                <w:lang w:val="en-US" w:eastAsia="es-ES"/>
+              </w:rPr>
+              <w:t xml:space="preserve">                                             </w:t>
+            </w:r>
+            <w:r>
+              <w:rPr>
+                <w:rFonts w:ascii="Arial" w:eastAsia="Times New Roman" w:hAnsi="Arial" w:cs="Arial"/>
+                <w:color w:val="000000"/>
+                <w:sz w:val="10"/>
+                <w:szCs w:val="10"/>
+                <w:lang w:val="en-US" w:eastAsia="es-ES"/>
+              </w:rPr>
+              <w:t>INTEGER NOT NULL</w:t>
+            </w:r>
+            <w:r>
+              <w:rPr>
+                <w:rFonts w:ascii="Arial" w:eastAsia="Times New Roman" w:hAnsi="Arial" w:cs="Arial"/>
+                <w:color w:val="000000"/>
+                <w:sz w:val="10"/>
+                <w:szCs w:val="10"/>
+                <w:lang w:val="en-US" w:eastAsia="es-ES"/>
+              </w:rPr>
+              <w:t>,</w:t>
+            </w:r>
+          </w:p>
+          <w:p>
+            <w:pPr>
+              <w:spacing w:after="0" w:line="240" w:lineRule="auto"/>
+              <w:rPr>
+                <w:rFonts w:ascii="Arial" w:eastAsia="Times New Roman" w:hAnsi="Arial" w:cs="Arial"/>
+                <w:color w:val="000000"/>
+                <w:sz w:val="10"/>
+                <w:szCs w:val="10"/>
+                <w:lang w:val="en-US" w:eastAsia="es-ES"/>
+              </w:rPr>
+            </w:pPr>
+            <w:r>
+              <w:rPr>
+                <w:rFonts w:ascii="Arial" w:eastAsia="Times New Roman" w:hAnsi="Arial" w:cs="Arial"/>
+                <w:color w:val="000000"/>
+                <w:sz w:val="10"/>
+                <w:szCs w:val="10"/>
+                <w:lang w:val="en-US" w:eastAsia="es-ES"/>
+              </w:rPr>
+              <w:t xml:space="preserve">    </w:t>
+            </w:r>
+            <w:proofErr w:type="spellStart"/>
+            <w:r>
+              <w:rPr>
+                <w:rFonts w:ascii="Arial" w:eastAsia="Times New Roman" w:hAnsi="Arial" w:cs="Arial"/>
+                <w:color w:val="000000"/>
+                <w:sz w:val="10"/>
+                <w:szCs w:val="10"/>
+                <w:lang w:val="en-US" w:eastAsia="es-ES"/>
+              </w:rPr>
+              <w:t>id_nivel_educativo</w:t>
+            </w:r>
+            <w:proofErr w:type="spellEnd"/>
+            <w:r>
+              <w:rPr>
+                <w:rFonts w:ascii="Arial" w:eastAsia="Times New Roman" w:hAnsi="Arial" w:cs="Arial"/>
+                <w:color w:val="000000"/>
+                <w:sz w:val="10"/>
+                <w:szCs w:val="10"/>
+                <w:lang w:val="en-US" w:eastAsia="es-ES"/>
+              </w:rPr>
+              <w:t xml:space="preserve">                           </w:t>
+            </w:r>
+            <w:r>
+              <w:rPr>
+                <w:rFonts w:ascii="Arial" w:eastAsia="Times New Roman" w:hAnsi="Arial" w:cs="Arial"/>
+                <w:color w:val="000000"/>
+                <w:sz w:val="10"/>
+                <w:szCs w:val="10"/>
+                <w:lang w:val="en-US" w:eastAsia="es-ES"/>
+              </w:rPr>
+              <w:t>INTEGER NOT NULL</w:t>
+            </w:r>
+            <w:r>
+              <w:rPr>
+                <w:rFonts w:ascii="Arial" w:eastAsia="Times New Roman" w:hAnsi="Arial" w:cs="Arial"/>
+                <w:color w:val="000000"/>
+                <w:sz w:val="10"/>
+                <w:szCs w:val="10"/>
+                <w:lang w:val="en-US" w:eastAsia="es-ES"/>
+              </w:rPr>
+              <w:t>,</w:t>
+            </w:r>
+          </w:p>
+          <w:p>
+            <w:pPr>
+              <w:spacing w:after="0" w:line="240" w:lineRule="auto"/>
+              <w:rPr>
+                <w:rFonts w:ascii="Arial" w:eastAsia="Times New Roman" w:hAnsi="Arial" w:cs="Arial"/>
+                <w:color w:val="000000"/>
+                <w:sz w:val="10"/>
+                <w:szCs w:val="10"/>
+                <w:lang w:val="en-US" w:eastAsia="es-ES"/>
+              </w:rPr>
+            </w:pPr>
+            <w:r>
+              <w:rPr>
+                <w:rFonts w:ascii="Arial" w:eastAsia="Times New Roman" w:hAnsi="Arial" w:cs="Arial"/>
+                <w:color w:val="000000"/>
+                <w:sz w:val="10"/>
+                <w:szCs w:val="10"/>
+                <w:lang w:val="en-US" w:eastAsia="es-ES"/>
+              </w:rPr>
+              <w:t xml:space="preserve">    </w:t>
+            </w:r>
+            <w:proofErr w:type="spellStart"/>
+            <w:r>
+              <w:rPr>
+                <w:rFonts w:ascii="Arial" w:eastAsia="Times New Roman" w:hAnsi="Arial" w:cs="Arial"/>
+                <w:color w:val="000000"/>
+                <w:sz w:val="10"/>
+                <w:szCs w:val="10"/>
+                <w:lang w:val="en-US" w:eastAsia="es-ES"/>
+              </w:rPr>
+              <w:t>id_indicador</w:t>
+            </w:r>
+            <w:proofErr w:type="spellEnd"/>
+            <w:r>
+              <w:rPr>
+                <w:rFonts w:ascii="Arial" w:eastAsia="Times New Roman" w:hAnsi="Arial" w:cs="Arial"/>
+                <w:color w:val="000000"/>
+                <w:sz w:val="10"/>
+                <w:szCs w:val="10"/>
+                <w:lang w:val="en-US" w:eastAsia="es-ES"/>
+              </w:rPr>
+              <w:t xml:space="preserve">                                     </w:t>
+            </w:r>
+            <w:r>
+              <w:rPr>
+                <w:rFonts w:ascii="Arial" w:eastAsia="Times New Roman" w:hAnsi="Arial" w:cs="Arial"/>
+                <w:color w:val="000000"/>
+                <w:sz w:val="10"/>
+                <w:szCs w:val="10"/>
+                <w:lang w:val="en-US" w:eastAsia="es-ES"/>
+              </w:rPr>
+              <w:t>INTEGER NOT NULL</w:t>
+            </w:r>
+            <w:r>
+              <w:rPr>
+                <w:rFonts w:ascii="Arial" w:eastAsia="Times New Roman" w:hAnsi="Arial" w:cs="Arial"/>
+                <w:color w:val="000000"/>
+                <w:sz w:val="10"/>
+                <w:szCs w:val="10"/>
+                <w:lang w:val="en-US" w:eastAsia="es-ES"/>
+              </w:rPr>
+              <w:t>,</w:t>
+            </w:r>
+          </w:p>
+          <w:p>
+            <w:pPr>
+              <w:spacing w:after="0" w:line="240" w:lineRule="auto"/>
+              <w:rPr>
+                <w:rFonts w:ascii="Arial" w:eastAsia="Times New Roman" w:hAnsi="Arial" w:cs="Arial"/>
+                <w:color w:val="000000"/>
+                <w:sz w:val="10"/>
+                <w:szCs w:val="10"/>
+                <w:lang w:val="en-US" w:eastAsia="es-ES"/>
+              </w:rPr>
+            </w:pPr>
+            <w:r>
+              <w:rPr>
+                <w:rFonts w:ascii="Arial" w:eastAsia="Times New Roman" w:hAnsi="Arial" w:cs="Arial"/>
+                <w:color w:val="000000"/>
+                <w:sz w:val="10"/>
+                <w:szCs w:val="10"/>
+                <w:lang w:val="en-US" w:eastAsia="es-ES"/>
+              </w:rPr>
+              <w:t xml:space="preserve">    </w:t>
+            </w:r>
+            <w:proofErr w:type="spellStart"/>
+            <w:r>
+              <w:rPr>
+                <w:rFonts w:ascii="Arial" w:eastAsia="Times New Roman" w:hAnsi="Arial" w:cs="Arial"/>
+                <w:color w:val="000000"/>
+                <w:sz w:val="10"/>
+                <w:szCs w:val="10"/>
+                <w:lang w:val="en-US" w:eastAsia="es-ES"/>
+              </w:rPr>
+              <w:t>id_respuesta</w:t>
+            </w:r>
+            <w:proofErr w:type="spellEnd"/>
+            <w:r>
+              <w:rPr>
+                <w:rFonts w:ascii="Arial" w:eastAsia="Times New Roman" w:hAnsi="Arial" w:cs="Arial"/>
+                <w:color w:val="000000"/>
+                <w:sz w:val="10"/>
+                <w:szCs w:val="10"/>
+                <w:lang w:val="en-US" w:eastAsia="es-ES"/>
+              </w:rPr>
+              <w:t xml:space="preserve">                                    </w:t>
+            </w:r>
+            <w:r>
+              <w:rPr>
+                <w:rFonts w:ascii="Arial" w:eastAsia="Times New Roman" w:hAnsi="Arial" w:cs="Arial"/>
+                <w:color w:val="000000"/>
+                <w:sz w:val="10"/>
+                <w:szCs w:val="10"/>
+                <w:lang w:val="en-US" w:eastAsia="es-ES"/>
+              </w:rPr>
+              <w:t>INTEGER NOT NULL</w:t>
+            </w:r>
+            <w:r>
+              <w:rPr>
+                <w:rFonts w:ascii="Arial" w:eastAsia="Times New Roman" w:hAnsi="Arial" w:cs="Arial"/>
+                <w:color w:val="000000"/>
+                <w:sz w:val="10"/>
+                <w:szCs w:val="10"/>
+                <w:lang w:val="en-US" w:eastAsia="es-ES"/>
+              </w:rPr>
+              <w:t>,</w:t>
+            </w:r>
+          </w:p>
+          <w:p>
+            <w:pPr>
+              <w:spacing w:after="0" w:line="240" w:lineRule="auto"/>
+              <w:rPr>
+                <w:rFonts w:ascii="Arial" w:eastAsia="Times New Roman" w:hAnsi="Arial" w:cs="Arial"/>
+                <w:color w:val="000000"/>
+                <w:sz w:val="10"/>
+                <w:szCs w:val="10"/>
+                <w:lang w:val="en-US" w:eastAsia="es-ES"/>
+              </w:rPr>
+            </w:pPr>
+            <w:r>
+              <w:rPr>
+                <w:rFonts w:ascii="Arial" w:eastAsia="Times New Roman" w:hAnsi="Arial" w:cs="Arial"/>
+                <w:color w:val="000000"/>
+                <w:sz w:val="10"/>
+                <w:szCs w:val="10"/>
+                <w:lang w:val="en-US" w:eastAsia="es-ES"/>
+              </w:rPr>
+              <w:t xml:space="preserve">    </w:t>
+            </w:r>
+            <w:proofErr w:type="spellStart"/>
+            <w:r>
+              <w:rPr>
+                <w:rFonts w:ascii="Arial" w:eastAsia="Times New Roman" w:hAnsi="Arial" w:cs="Arial"/>
+                <w:color w:val="000000"/>
+                <w:sz w:val="10"/>
+                <w:szCs w:val="10"/>
+                <w:lang w:val="en-US" w:eastAsia="es-ES"/>
+              </w:rPr>
+              <w:t>id_estatus_respuesta</w:t>
+            </w:r>
+            <w:proofErr w:type="spellEnd"/>
+            <w:r>
+              <w:rPr>
+                <w:rFonts w:ascii="Arial" w:eastAsia="Times New Roman" w:hAnsi="Arial" w:cs="Arial"/>
+                <w:color w:val="000000"/>
+                <w:sz w:val="10"/>
+                <w:szCs w:val="10"/>
+                <w:lang w:val="en-US" w:eastAsia="es-ES"/>
+              </w:rPr>
+              <w:t xml:space="preserve">                       </w:t>
+            </w:r>
+            <w:r>
+              <w:rPr>
+                <w:rFonts w:ascii="Arial" w:eastAsia="Times New Roman" w:hAnsi="Arial" w:cs="Arial"/>
+                <w:color w:val="000000"/>
+                <w:sz w:val="10"/>
+                <w:szCs w:val="10"/>
+                <w:lang w:val="en-US" w:eastAsia="es-ES"/>
+              </w:rPr>
+              <w:t>INTEGER NOT NULL</w:t>
+            </w:r>
+            <w:r>
+              <w:rPr>
+                <w:rFonts w:ascii="Arial" w:eastAsia="Times New Roman" w:hAnsi="Arial" w:cs="Arial"/>
+                <w:color w:val="000000"/>
+                <w:sz w:val="10"/>
+                <w:szCs w:val="10"/>
+                <w:lang w:val="en-US" w:eastAsia="es-ES"/>
+              </w:rPr>
+              <w:t>,</w:t>
+            </w:r>
+          </w:p>
+          <w:p>
+            <w:pPr>
+              <w:spacing w:after="0" w:line="240" w:lineRule="auto"/>
+              <w:rPr>
+                <w:rFonts w:ascii="Arial" w:eastAsia="Times New Roman" w:hAnsi="Arial" w:cs="Arial"/>
+                <w:color w:val="000000"/>
+                <w:sz w:val="10"/>
+                <w:szCs w:val="10"/>
+                <w:lang w:val="en-US" w:eastAsia="es-ES"/>
+              </w:rPr>
+            </w:pPr>
+            <w:r>
+              <w:rPr>
+                <w:rFonts w:ascii="Arial" w:eastAsia="Times New Roman" w:hAnsi="Arial" w:cs="Arial"/>
+                <w:color w:val="000000"/>
+                <w:sz w:val="10"/>
+                <w:szCs w:val="10"/>
+                <w:lang w:val="en-US" w:eastAsia="es-ES"/>
+              </w:rPr>
+              <w:t xml:space="preserve">    CONSTRAINT </w:t>
+            </w:r>
+            <w:proofErr w:type="spellStart"/>
+            <w:r>
+              <w:rPr>
+                <w:rFonts w:ascii="Arial" w:eastAsia="Times New Roman" w:hAnsi="Arial" w:cs="Arial"/>
+                <w:color w:val="000000"/>
+                <w:sz w:val="10"/>
+                <w:szCs w:val="10"/>
+                <w:lang w:val="en-US" w:eastAsia="es-ES"/>
+              </w:rPr>
+              <w:t>trdd_ej_detenc_creamneirer_pk</w:t>
+            </w:r>
+            <w:proofErr w:type="spellEnd"/>
+            <w:r>
+              <w:rPr>
+                <w:rFonts w:ascii="Arial" w:eastAsia="Times New Roman" w:hAnsi="Arial" w:cs="Arial"/>
+                <w:color w:val="000000"/>
+                <w:sz w:val="10"/>
+                <w:szCs w:val="10"/>
+                <w:lang w:val="en-US" w:eastAsia="es-ES"/>
+              </w:rPr>
+              <w:t xml:space="preserve"> PRIMARY KEY (</w:t>
+            </w:r>
+            <w:proofErr w:type="spellStart"/>
+            <w:r>
+              <w:rPr>
+                <w:rFonts w:ascii="Arial" w:eastAsia="Times New Roman" w:hAnsi="Arial" w:cs="Arial"/>
+                <w:color w:val="000000"/>
+                <w:sz w:val="10"/>
+                <w:szCs w:val="10"/>
+                <w:lang w:val="en-US" w:eastAsia="es-ES"/>
+              </w:rPr>
+              <w:t>id_cct</w:t>
+            </w:r>
+            <w:proofErr w:type="spellEnd"/>
+            <w:r>
+              <w:rPr>
+                <w:rFonts w:ascii="Arial" w:eastAsia="Times New Roman" w:hAnsi="Arial" w:cs="Arial"/>
+                <w:color w:val="000000"/>
+                <w:sz w:val="10"/>
+                <w:szCs w:val="10"/>
+                <w:lang w:val="en-US" w:eastAsia="es-ES"/>
+              </w:rPr>
+              <w:t xml:space="preserve">, </w:t>
+            </w:r>
+            <w:proofErr w:type="spellStart"/>
+            <w:r>
+              <w:rPr>
+                <w:rFonts w:ascii="Arial" w:eastAsia="Times New Roman" w:hAnsi="Arial" w:cs="Arial"/>
+                <w:color w:val="000000"/>
+                <w:sz w:val="10"/>
+                <w:szCs w:val="10"/>
+                <w:lang w:val="en-US" w:eastAsia="es-ES"/>
+              </w:rPr>
+              <w:t>id_random</w:t>
+            </w:r>
+            <w:proofErr w:type="spellEnd"/>
+            <w:r>
+              <w:rPr>
+                <w:rFonts w:ascii="Arial" w:eastAsia="Times New Roman" w:hAnsi="Arial" w:cs="Arial"/>
+                <w:color w:val="000000"/>
+                <w:sz w:val="10"/>
+                <w:szCs w:val="10"/>
+                <w:lang w:val="en-US" w:eastAsia="es-ES"/>
+              </w:rPr>
+              <w:t xml:space="preserve">, </w:t>
+            </w:r>
+            <w:proofErr w:type="spellStart"/>
+            <w:r>
+              <w:rPr>
+                <w:rFonts w:ascii="Arial" w:eastAsia="Times New Roman" w:hAnsi="Arial" w:cs="Arial"/>
+                <w:color w:val="000000"/>
+                <w:sz w:val="10"/>
+                <w:szCs w:val="10"/>
+                <w:lang w:val="en-US" w:eastAsia="es-ES"/>
+              </w:rPr>
+              <w:t>id_encuesta</w:t>
+            </w:r>
+            <w:proofErr w:type="spellEnd"/>
+            <w:r>
+              <w:rPr>
+                <w:rFonts w:ascii="Arial" w:eastAsia="Times New Roman" w:hAnsi="Arial" w:cs="Arial"/>
+                <w:color w:val="000000"/>
+                <w:sz w:val="10"/>
+                <w:szCs w:val="10"/>
+                <w:lang w:val="en-US" w:eastAsia="es-ES"/>
+              </w:rPr>
+              <w:t xml:space="preserve">, </w:t>
+            </w:r>
+            <w:proofErr w:type="spellStart"/>
+            <w:r>
+              <w:rPr>
+                <w:rFonts w:ascii="Arial" w:eastAsia="Times New Roman" w:hAnsi="Arial" w:cs="Arial"/>
+                <w:color w:val="000000"/>
+                <w:sz w:val="10"/>
+                <w:szCs w:val="10"/>
+                <w:lang w:val="en-US" w:eastAsia="es-ES"/>
+              </w:rPr>
+              <w:t>id_anio</w:t>
+            </w:r>
+            <w:proofErr w:type="spellEnd"/>
+            <w:r>
+              <w:rPr>
+                <w:rFonts w:ascii="Arial" w:eastAsia="Times New Roman" w:hAnsi="Arial" w:cs="Arial"/>
+                <w:color w:val="000000"/>
+                <w:sz w:val="10"/>
+                <w:szCs w:val="10"/>
+                <w:lang w:val="en-US" w:eastAsia="es-ES"/>
+              </w:rPr>
+              <w:t xml:space="preserve">, </w:t>
+            </w:r>
+            <w:proofErr w:type="spellStart"/>
+            <w:r>
+              <w:rPr>
+                <w:rFonts w:ascii="Arial" w:eastAsia="Times New Roman" w:hAnsi="Arial" w:cs="Arial"/>
+                <w:color w:val="000000"/>
+                <w:sz w:val="10"/>
+                <w:szCs w:val="10"/>
+                <w:lang w:val="en-US" w:eastAsia="es-ES"/>
+              </w:rPr>
+              <w:t>id_mes</w:t>
+            </w:r>
+            <w:proofErr w:type="spellEnd"/>
+            <w:r>
+              <w:rPr>
+                <w:rFonts w:ascii="Arial" w:eastAsia="Times New Roman" w:hAnsi="Arial" w:cs="Arial"/>
+                <w:color w:val="000000"/>
+                <w:sz w:val="10"/>
+                <w:szCs w:val="10"/>
+                <w:lang w:val="en-US" w:eastAsia="es-ES"/>
+              </w:rPr>
+              <w:t xml:space="preserve">, </w:t>
+            </w:r>
+            <w:proofErr w:type="spellStart"/>
+            <w:r>
+              <w:rPr>
+                <w:rFonts w:ascii="Arial" w:eastAsia="Times New Roman" w:hAnsi="Arial" w:cs="Arial"/>
+                <w:color w:val="000000"/>
+                <w:sz w:val="10"/>
+                <w:szCs w:val="10"/>
+                <w:lang w:val="en-US" w:eastAsia="es-ES"/>
+              </w:rPr>
+              <w:t>id_nivel_educativo</w:t>
+            </w:r>
+            <w:proofErr w:type="spellEnd"/>
+            <w:r>
+              <w:rPr>
+                <w:rFonts w:ascii="Arial" w:eastAsia="Times New Roman" w:hAnsi="Arial" w:cs="Arial"/>
+                <w:color w:val="000000"/>
+                <w:sz w:val="10"/>
+                <w:szCs w:val="10"/>
+                <w:lang w:val="en-US" w:eastAsia="es-ES"/>
+              </w:rPr>
+              <w:t xml:space="preserve">, </w:t>
+            </w:r>
+            <w:proofErr w:type="spellStart"/>
+            <w:r>
+              <w:rPr>
+                <w:rFonts w:ascii="Arial" w:eastAsia="Times New Roman" w:hAnsi="Arial" w:cs="Arial"/>
+                <w:color w:val="000000"/>
+                <w:sz w:val="10"/>
+                <w:szCs w:val="10"/>
+                <w:lang w:val="en-US" w:eastAsia="es-ES"/>
+              </w:rPr>
+              <w:t>id_indicador</w:t>
+            </w:r>
+            <w:proofErr w:type="spellEnd"/>
+            <w:r>
+              <w:rPr>
+                <w:rFonts w:ascii="Arial" w:eastAsia="Times New Roman" w:hAnsi="Arial" w:cs="Arial"/>
+                <w:color w:val="000000"/>
+                <w:sz w:val="10"/>
+                <w:szCs w:val="10"/>
+                <w:lang w:val="en-US" w:eastAsia="es-ES"/>
+              </w:rPr>
+              <w:t xml:space="preserve">, </w:t>
+            </w:r>
+            <w:proofErr w:type="spellStart"/>
+            <w:r>
+              <w:rPr>
+                <w:rFonts w:ascii="Arial" w:eastAsia="Times New Roman" w:hAnsi="Arial" w:cs="Arial"/>
+                <w:color w:val="000000"/>
+                <w:sz w:val="10"/>
+                <w:szCs w:val="10"/>
+                <w:lang w:val="en-US" w:eastAsia="es-ES"/>
+              </w:rPr>
+              <w:t>id_respuesta</w:t>
+            </w:r>
+            <w:proofErr w:type="spellEnd"/>
+            <w:r>
+              <w:rPr>
+                <w:rFonts w:ascii="Arial" w:eastAsia="Times New Roman" w:hAnsi="Arial" w:cs="Arial"/>
+                <w:color w:val="000000"/>
+                <w:sz w:val="10"/>
+                <w:szCs w:val="10"/>
+                <w:lang w:val="en-US" w:eastAsia="es-ES"/>
+              </w:rPr>
+              <w:t xml:space="preserve">, </w:t>
+            </w:r>
+            <w:proofErr w:type="spellStart"/>
+            <w:r>
+              <w:rPr>
+                <w:rFonts w:ascii="Arial" w:eastAsia="Times New Roman" w:hAnsi="Arial" w:cs="Arial"/>
+                <w:color w:val="000000"/>
+                <w:sz w:val="10"/>
+                <w:szCs w:val="10"/>
+                <w:lang w:val="en-US" w:eastAsia="es-ES"/>
+              </w:rPr>
+              <w:t>id_estatus_respuesta</w:t>
+            </w:r>
+            <w:proofErr w:type="spellEnd"/>
+            <w:r>
+              <w:rPr>
+                <w:rFonts w:ascii="Arial" w:eastAsia="Times New Roman" w:hAnsi="Arial" w:cs="Arial"/>
+                <w:color w:val="000000"/>
+                <w:sz w:val="10"/>
+                <w:szCs w:val="10"/>
+                <w:lang w:val="en-US" w:eastAsia="es-ES"/>
+              </w:rPr>
+              <w:t>),</w:t>
+            </w:r>
+          </w:p>
+          <w:p>
+            <w:pPr>
+              <w:spacing w:after="0" w:line="240" w:lineRule="auto"/>
+              <w:rPr>
+                <w:rFonts w:ascii="Arial" w:eastAsia="Times New Roman" w:hAnsi="Arial" w:cs="Arial"/>
+                <w:color w:val="000000"/>
+                <w:sz w:val="10"/>
+                <w:szCs w:val="10"/>
+                <w:lang w:val="en-US" w:eastAsia="es-ES"/>
+              </w:rPr>
+            </w:pPr>
+            <w:r>
+              <w:rPr>
+                <w:rFonts w:ascii="Arial" w:eastAsia="Times New Roman" w:hAnsi="Arial" w:cs="Arial"/>
+                <w:color w:val="000000"/>
+                <w:sz w:val="10"/>
+                <w:szCs w:val="10"/>
+                <w:lang w:val="en-US" w:eastAsia="es-ES"/>
+              </w:rPr>
+              <w:t xml:space="preserve">    CONSTRAINT </w:t>
+            </w:r>
+            <w:proofErr w:type="spellStart"/>
+            <w:r>
+              <w:rPr>
+                <w:rFonts w:ascii="Arial" w:eastAsia="Times New Roman" w:hAnsi="Arial" w:cs="Arial"/>
+                <w:color w:val="000000"/>
+                <w:sz w:val="10"/>
+                <w:szCs w:val="10"/>
+                <w:lang w:val="en-US" w:eastAsia="es-ES"/>
+              </w:rPr>
+              <w:t>trdd_ej_detenc_crene_fk</w:t>
+            </w:r>
+            <w:proofErr w:type="spellEnd"/>
+            <w:r>
+              <w:rPr>
+                <w:rFonts w:ascii="Arial" w:eastAsia="Times New Roman" w:hAnsi="Arial" w:cs="Arial"/>
+                <w:color w:val="000000"/>
+                <w:sz w:val="10"/>
+                <w:szCs w:val="10"/>
+                <w:lang w:val="en-US" w:eastAsia="es-ES"/>
+              </w:rPr>
+              <w:t xml:space="preserve"> FOREIGN KEY (</w:t>
+            </w:r>
+            <w:proofErr w:type="spellStart"/>
+            <w:r>
+              <w:rPr>
+                <w:rFonts w:ascii="Arial" w:eastAsia="Times New Roman" w:hAnsi="Arial" w:cs="Arial"/>
+                <w:color w:val="000000"/>
+                <w:sz w:val="10"/>
+                <w:szCs w:val="10"/>
+                <w:lang w:val="en-US" w:eastAsia="es-ES"/>
+              </w:rPr>
+              <w:t>id_cct</w:t>
+            </w:r>
+            <w:proofErr w:type="spellEnd"/>
+            <w:r>
+              <w:rPr>
+                <w:rFonts w:ascii="Arial" w:eastAsia="Times New Roman" w:hAnsi="Arial" w:cs="Arial"/>
+                <w:color w:val="000000"/>
+                <w:sz w:val="10"/>
+                <w:szCs w:val="10"/>
+                <w:lang w:val="en-US" w:eastAsia="es-ES"/>
+              </w:rPr>
+              <w:t xml:space="preserve">, </w:t>
+            </w:r>
+            <w:proofErr w:type="spellStart"/>
+            <w:r>
+              <w:rPr>
+                <w:rFonts w:ascii="Arial" w:eastAsia="Times New Roman" w:hAnsi="Arial" w:cs="Arial"/>
+                <w:color w:val="000000"/>
+                <w:sz w:val="10"/>
+                <w:szCs w:val="10"/>
+                <w:lang w:val="en-US" w:eastAsia="es-ES"/>
+              </w:rPr>
+              <w:t>id_random</w:t>
+            </w:r>
+            <w:proofErr w:type="spellEnd"/>
+            <w:r>
+              <w:rPr>
+                <w:rFonts w:ascii="Arial" w:eastAsia="Times New Roman" w:hAnsi="Arial" w:cs="Arial"/>
+                <w:color w:val="000000"/>
+                <w:sz w:val="10"/>
+                <w:szCs w:val="10"/>
+                <w:lang w:val="en-US" w:eastAsia="es-ES"/>
+              </w:rPr>
+              <w:t xml:space="preserve">, </w:t>
+            </w:r>
+            <w:proofErr w:type="spellStart"/>
+            <w:r>
+              <w:rPr>
+                <w:rFonts w:ascii="Arial" w:eastAsia="Times New Roman" w:hAnsi="Arial" w:cs="Arial"/>
+                <w:color w:val="000000"/>
+                <w:sz w:val="10"/>
+                <w:szCs w:val="10"/>
+                <w:lang w:val="en-US" w:eastAsia="es-ES"/>
+              </w:rPr>
+              <w:t>id_encuesta</w:t>
+            </w:r>
+            <w:proofErr w:type="spellEnd"/>
+            <w:r>
+              <w:rPr>
+                <w:rFonts w:ascii="Arial" w:eastAsia="Times New Roman" w:hAnsi="Arial" w:cs="Arial"/>
+                <w:color w:val="000000"/>
+                <w:sz w:val="10"/>
+                <w:szCs w:val="10"/>
+                <w:lang w:val="en-US" w:eastAsia="es-ES"/>
+              </w:rPr>
+              <w:t xml:space="preserve">, </w:t>
+            </w:r>
+            <w:proofErr w:type="spellStart"/>
+            <w:r>
+              <w:rPr>
+                <w:rFonts w:ascii="Arial" w:eastAsia="Times New Roman" w:hAnsi="Arial" w:cs="Arial"/>
+                <w:color w:val="000000"/>
+                <w:sz w:val="10"/>
+                <w:szCs w:val="10"/>
+                <w:lang w:val="en-US" w:eastAsia="es-ES"/>
+              </w:rPr>
+              <w:t>id_nivel_educativo</w:t>
+            </w:r>
+            <w:proofErr w:type="spellEnd"/>
+            <w:r>
+              <w:rPr>
+                <w:rFonts w:ascii="Arial" w:eastAsia="Times New Roman" w:hAnsi="Arial" w:cs="Arial"/>
+                <w:color w:val="000000"/>
+                <w:sz w:val="10"/>
+                <w:szCs w:val="10"/>
+                <w:lang w:val="en-US" w:eastAsia="es-ES"/>
+              </w:rPr>
+              <w:t xml:space="preserve">) REFERENCES </w:t>
+            </w:r>
+            <w:proofErr w:type="spellStart"/>
+            <w:r>
+              <w:rPr>
+                <w:rFonts w:ascii="Arial" w:eastAsia="Times New Roman" w:hAnsi="Arial" w:cs="Arial"/>
+                <w:color w:val="000000"/>
+                <w:sz w:val="10"/>
+                <w:szCs w:val="10"/>
+                <w:lang w:val="en-US" w:eastAsia="es-ES"/>
+              </w:rPr>
               <w:t>trdd_ej_encuesta</w:t>
             </w:r>
             <w:proofErr w:type="spellEnd"/>
-          </w:p>
-          <w:p>
-            <w:pPr>
-              <w:spacing w:after="0" w:line="240" w:lineRule="auto"/>
-              <w:rPr>
-                <w:rFonts w:ascii="Arial" w:eastAsia="Times New Roman" w:hAnsi="Arial" w:cs="Arial"/>
-                <w:color w:val="000000"/>
-                <w:sz w:val="10"/>
-                <w:szCs w:val="10"/>
-                <w:lang w:val="en-US" w:eastAsia="es-ES"/>
-              </w:rPr>
-            </w:pPr>
-            <w:r>
-              <w:rPr>
-                <w:rFonts w:ascii="Arial" w:eastAsia="Times New Roman" w:hAnsi="Arial" w:cs="Arial"/>
-                <w:color w:val="000000"/>
-                <w:sz w:val="10"/>
-                <w:szCs w:val="10"/>
-                <w:lang w:val="en-US" w:eastAsia="es-ES"/>
-              </w:rPr>
-              <w:t>(</w:t>
-            </w:r>
-          </w:p>
-          <w:p>
-            <w:pPr>
-              <w:spacing w:after="0" w:line="240" w:lineRule="auto"/>
-              <w:rPr>
-                <w:rFonts w:ascii="Arial" w:eastAsia="Times New Roman" w:hAnsi="Arial" w:cs="Arial"/>
-                <w:color w:val="000000"/>
-                <w:sz w:val="10"/>
-                <w:szCs w:val="10"/>
-                <w:lang w:val="en-US" w:eastAsia="es-ES"/>
-              </w:rPr>
-            </w:pPr>
-            <w:r>
-              <w:rPr>
-                <w:rFonts w:ascii="Arial" w:eastAsia="Times New Roman" w:hAnsi="Arial" w:cs="Arial"/>
-                <w:color w:val="000000"/>
-                <w:sz w:val="10"/>
-                <w:szCs w:val="10"/>
-                <w:lang w:val="en-US" w:eastAsia="es-ES"/>
-              </w:rPr>
-              <w:t xml:space="preserve">    </w:t>
+            <w:r>
+              <w:rPr>
+                <w:rFonts w:ascii="Arial" w:eastAsia="Times New Roman" w:hAnsi="Arial" w:cs="Arial"/>
+                <w:color w:val="000000"/>
+                <w:sz w:val="10"/>
+                <w:szCs w:val="10"/>
+                <w:lang w:val="en-US" w:eastAsia="es-ES"/>
+              </w:rPr>
+              <w:t xml:space="preserve"> (</w:t>
             </w:r>
             <w:proofErr w:type="spellStart"/>
             <w:r>
@@ -18405,49 +19355,7 @@
                 <w:szCs w:val="10"/>
                 <w:lang w:val="en-US" w:eastAsia="es-ES"/>
               </w:rPr>
-              <w:t xml:space="preserve">                                             </w:t>
-            </w:r>
-            <w:r>
-              <w:rPr>
-                <w:rFonts w:ascii="Arial" w:eastAsia="Times New Roman" w:hAnsi="Arial" w:cs="Arial"/>
-                <w:color w:val="000000"/>
-                <w:sz w:val="10"/>
-                <w:szCs w:val="10"/>
-                <w:lang w:val="en-US" w:eastAsia="es-ES"/>
-              </w:rPr>
-              <w:t xml:space="preserve">                T</w:t>
-            </w:r>
-            <w:r>
-              <w:rPr>
-                <w:rFonts w:ascii="Arial" w:eastAsia="Times New Roman" w:hAnsi="Arial" w:cs="Arial"/>
-                <w:color w:val="000000"/>
-                <w:sz w:val="10"/>
-                <w:szCs w:val="10"/>
-                <w:lang w:val="en-US" w:eastAsia="es-ES"/>
-              </w:rPr>
-              <w:t>EXT NOT NULL,</w:t>
-            </w:r>
-          </w:p>
-          <w:p>
-            <w:pPr>
-              <w:spacing w:after="0" w:line="240" w:lineRule="auto"/>
-              <w:rPr>
-                <w:rFonts w:ascii="Arial" w:eastAsia="Times New Roman" w:hAnsi="Arial" w:cs="Arial"/>
-                <w:color w:val="000000"/>
-                <w:sz w:val="10"/>
-                <w:szCs w:val="10"/>
-                <w:lang w:val="en-US" w:eastAsia="es-ES"/>
-              </w:rPr>
-            </w:pPr>
-            <w:r>
-              <w:rPr>
-                <w:rFonts w:ascii="Arial" w:eastAsia="Times New Roman" w:hAnsi="Arial" w:cs="Arial"/>
-                <w:color w:val="000000"/>
-                <w:sz w:val="10"/>
-                <w:szCs w:val="10"/>
-                <w:lang w:val="en-US" w:eastAsia="es-ES"/>
-              </w:rPr>
-              <w:t xml:space="preserve">    </w:t>
+              <w:t xml:space="preserve">, </w:t>
             </w:r>
             <w:proofErr w:type="spellStart"/>
             <w:r>
@@ -18469,59 +19377,7 @@
                 <w:szCs w:val="10"/>
                 <w:lang w:val="en-US" w:eastAsia="es-ES"/>
               </w:rPr>
-              <w:tab/>
-            </w:r>
-            <w:r>
-              <w:rPr>
-                <w:rFonts w:ascii="Arial" w:eastAsia="Times New Roman" w:hAnsi="Arial" w:cs="Arial"/>
-                <w:color w:val="000000"/>
-                <w:sz w:val="10"/>
-                <w:szCs w:val="10"/>
-                <w:lang w:val="en-US" w:eastAsia="es-ES"/>
-              </w:rPr>
-              <w:tab/>
-            </w:r>
-            <w:r>
-              <w:rPr>
-                <w:rFonts w:ascii="Arial" w:eastAsia="Times New Roman" w:hAnsi="Arial" w:cs="Arial"/>
-                <w:color w:val="000000"/>
-                <w:sz w:val="10"/>
-                <w:szCs w:val="10"/>
-                <w:lang w:val="en-US" w:eastAsia="es-ES"/>
-              </w:rPr>
-              <w:t xml:space="preserve">                        </w:t>
-            </w:r>
-            <w:r>
-              <w:rPr>
-                <w:rFonts w:ascii="Arial" w:eastAsia="Times New Roman" w:hAnsi="Arial" w:cs="Arial"/>
-                <w:color w:val="000000"/>
-                <w:sz w:val="10"/>
-                <w:szCs w:val="10"/>
-                <w:lang w:val="en-US" w:eastAsia="es-ES"/>
-              </w:rPr>
-              <w:t>TEXT NOT NULL,</w:t>
-            </w:r>
-          </w:p>
-          <w:p>
-            <w:pPr>
-              <w:spacing w:after="0" w:line="240" w:lineRule="auto"/>
-              <w:rPr>
-                <w:rFonts w:ascii="Arial" w:eastAsia="Times New Roman" w:hAnsi="Arial" w:cs="Arial"/>
-                <w:color w:val="000000"/>
-                <w:sz w:val="10"/>
-                <w:szCs w:val="10"/>
-                <w:lang w:val="en-US" w:eastAsia="es-ES"/>
-              </w:rPr>
-            </w:pPr>
-            <w:r>
-              <w:rPr>
-                <w:rFonts w:ascii="Arial" w:eastAsia="Times New Roman" w:hAnsi="Arial" w:cs="Arial"/>
-                <w:color w:val="000000"/>
-                <w:sz w:val="10"/>
-                <w:szCs w:val="10"/>
-                <w:lang w:val="en-US" w:eastAsia="es-ES"/>
-              </w:rPr>
-              <w:t xml:space="preserve">    </w:t>
+              <w:t xml:space="preserve">, </w:t>
             </w:r>
             <w:proofErr w:type="spellStart"/>
             <w:r>
@@ -18543,29 +19399,73 @@
                 <w:szCs w:val="10"/>
                 <w:lang w:val="en-US" w:eastAsia="es-ES"/>
               </w:rPr>
-              <w:t xml:space="preserve">                                                    INTEGER NOT NULL,</w:t>
-            </w:r>
-          </w:p>
-          <w:p>
-            <w:pPr>
-              <w:spacing w:after="0" w:line="240" w:lineRule="auto"/>
-              <w:rPr>
-                <w:rFonts w:ascii="Arial" w:eastAsia="Times New Roman" w:hAnsi="Arial" w:cs="Arial"/>
-                <w:color w:val="000000"/>
-                <w:sz w:val="10"/>
-                <w:szCs w:val="10"/>
-                <w:lang w:val="en-US" w:eastAsia="es-ES"/>
-              </w:rPr>
-            </w:pPr>
-            <w:r>
-              <w:rPr>
-                <w:rFonts w:ascii="Arial" w:eastAsia="Times New Roman" w:hAnsi="Arial" w:cs="Arial"/>
-                <w:color w:val="000000"/>
-                <w:sz w:val="10"/>
-                <w:szCs w:val="10"/>
-                <w:lang w:val="en-US" w:eastAsia="es-ES"/>
-              </w:rPr>
-              <w:t xml:space="preserve">    </w:t>
+              <w:t xml:space="preserve">, </w:t>
+            </w:r>
+            <w:proofErr w:type="spellStart"/>
+            <w:r>
+              <w:rPr>
+                <w:rFonts w:ascii="Arial" w:eastAsia="Times New Roman" w:hAnsi="Arial" w:cs="Arial"/>
+                <w:color w:val="000000"/>
+                <w:sz w:val="10"/>
+                <w:szCs w:val="10"/>
+                <w:lang w:val="en-US" w:eastAsia="es-ES"/>
+              </w:rPr>
+              <w:t>id_nivel_educativo</w:t>
+            </w:r>
+            <w:proofErr w:type="spellEnd"/>
+            <w:r>
+              <w:rPr>
+                <w:rFonts w:ascii="Arial" w:eastAsia="Times New Roman" w:hAnsi="Arial" w:cs="Arial"/>
+                <w:color w:val="000000"/>
+                <w:sz w:val="10"/>
+                <w:szCs w:val="10"/>
+                <w:lang w:val="en-US" w:eastAsia="es-ES"/>
+              </w:rPr>
+              <w:t>),</w:t>
+            </w:r>
+          </w:p>
+          <w:p>
+            <w:pPr>
+              <w:spacing w:after="0" w:line="240" w:lineRule="auto"/>
+              <w:rPr>
+                <w:rFonts w:ascii="Arial" w:eastAsia="Times New Roman" w:hAnsi="Arial" w:cs="Arial"/>
+                <w:color w:val="000000"/>
+                <w:sz w:val="10"/>
+                <w:szCs w:val="10"/>
+                <w:lang w:val="en-US" w:eastAsia="es-ES"/>
+              </w:rPr>
+            </w:pPr>
+            <w:r>
+              <w:rPr>
+                <w:rFonts w:ascii="Arial" w:eastAsia="Times New Roman" w:hAnsi="Arial" w:cs="Arial"/>
+                <w:color w:val="000000"/>
+                <w:sz w:val="10"/>
+                <w:szCs w:val="10"/>
+                <w:lang w:val="en-US" w:eastAsia="es-ES"/>
+              </w:rPr>
+              <w:t xml:space="preserve">    CONSTRAINT </w:t>
+            </w:r>
+            <w:proofErr w:type="spellStart"/>
+            <w:r>
+              <w:rPr>
+                <w:rFonts w:ascii="Arial" w:eastAsia="Times New Roman" w:hAnsi="Arial" w:cs="Arial"/>
+                <w:color w:val="000000"/>
+                <w:sz w:val="10"/>
+                <w:szCs w:val="10"/>
+                <w:lang w:val="en-US" w:eastAsia="es-ES"/>
+              </w:rPr>
+              <w:t>trdd_ej_detenc_amneirer_fk</w:t>
+            </w:r>
+            <w:proofErr w:type="spellEnd"/>
+            <w:r>
+              <w:rPr>
+                <w:rFonts w:ascii="Arial" w:eastAsia="Times New Roman" w:hAnsi="Arial" w:cs="Arial"/>
+                <w:color w:val="000000"/>
+                <w:sz w:val="10"/>
+                <w:szCs w:val="10"/>
+                <w:lang w:val="en-US" w:eastAsia="es-ES"/>
+              </w:rPr>
+              <w:t xml:space="preserve"> FOREIGN KEY (</w:t>
             </w:r>
             <w:proofErr w:type="spellStart"/>
             <w:r>
@@ -18587,49 +19487,7 @@
                 <w:szCs w:val="10"/>
                 <w:lang w:val="en-US" w:eastAsia="es-ES"/>
               </w:rPr>
-              <w:t xml:space="preserve">                      </w:t>
-            </w:r>
-            <w:r>
-              <w:rPr>
-                <w:rFonts w:ascii="Arial" w:eastAsia="Times New Roman" w:hAnsi="Arial" w:cs="Arial"/>
-                <w:color w:val="000000"/>
-                <w:sz w:val="10"/>
-                <w:szCs w:val="10"/>
-                <w:lang w:val="en-US" w:eastAsia="es-ES"/>
-              </w:rPr>
-              <w:t xml:space="preserve">                                    </w:t>
-            </w:r>
-            <w:r>
-              <w:rPr>
-                <w:rFonts w:ascii="Arial" w:eastAsia="Times New Roman" w:hAnsi="Arial" w:cs="Arial"/>
-                <w:color w:val="000000"/>
-                <w:sz w:val="10"/>
-                <w:szCs w:val="10"/>
-                <w:lang w:val="en-US" w:eastAsia="es-ES"/>
-              </w:rPr>
-              <w:t xml:space="preserve"> TEXT NOT NULL,</w:t>
-            </w:r>
-          </w:p>
-          <w:p>
-            <w:pPr>
-              <w:spacing w:after="0" w:line="240" w:lineRule="auto"/>
-              <w:rPr>
-                <w:rFonts w:ascii="Arial" w:eastAsia="Times New Roman" w:hAnsi="Arial" w:cs="Arial"/>
-                <w:color w:val="000000"/>
-                <w:sz w:val="10"/>
-                <w:szCs w:val="10"/>
-                <w:lang w:val="en-US" w:eastAsia="es-ES"/>
-              </w:rPr>
-            </w:pPr>
-            <w:r>
-              <w:rPr>
-                <w:rFonts w:ascii="Arial" w:eastAsia="Times New Roman" w:hAnsi="Arial" w:cs="Arial"/>
-                <w:color w:val="000000"/>
-                <w:sz w:val="10"/>
-                <w:szCs w:val="10"/>
-                <w:lang w:val="en-US" w:eastAsia="es-ES"/>
-              </w:rPr>
-              <w:t xml:space="preserve">    </w:t>
+              <w:t xml:space="preserve">, </w:t>
             </w:r>
             <w:proofErr w:type="spellStart"/>
             <w:r>
@@ -18651,49 +19509,7 @@
                 <w:szCs w:val="10"/>
                 <w:lang w:val="en-US" w:eastAsia="es-ES"/>
               </w:rPr>
-              <w:t xml:space="preserve">                                            </w:t>
-            </w:r>
-            <w:r>
-              <w:rPr>
-                <w:rFonts w:ascii="Arial" w:eastAsia="Times New Roman" w:hAnsi="Arial" w:cs="Arial"/>
-                <w:color w:val="000000"/>
-                <w:sz w:val="10"/>
-                <w:szCs w:val="10"/>
-                <w:lang w:val="en-US" w:eastAsia="es-ES"/>
-              </w:rPr>
-              <w:t xml:space="preserve">                </w:t>
-            </w:r>
-            <w:r>
-              <w:rPr>
-                <w:rFonts w:ascii="Arial" w:eastAsia="Times New Roman" w:hAnsi="Arial" w:cs="Arial"/>
-                <w:color w:val="000000"/>
-                <w:sz w:val="10"/>
-                <w:szCs w:val="10"/>
-                <w:lang w:val="en-US" w:eastAsia="es-ES"/>
-              </w:rPr>
-              <w:t>INTEGER NOT NULL,</w:t>
-            </w:r>
-          </w:p>
-          <w:p>
-            <w:pPr>
-              <w:spacing w:after="0" w:line="240" w:lineRule="auto"/>
-              <w:rPr>
-                <w:rFonts w:ascii="Arial" w:eastAsia="Times New Roman" w:hAnsi="Arial" w:cs="Arial"/>
-                <w:color w:val="000000"/>
-                <w:sz w:val="10"/>
-                <w:szCs w:val="10"/>
-                <w:lang w:val="en-US" w:eastAsia="es-ES"/>
-              </w:rPr>
-            </w:pPr>
-            <w:r>
-              <w:rPr>
-                <w:rFonts w:ascii="Arial" w:eastAsia="Times New Roman" w:hAnsi="Arial" w:cs="Arial"/>
-                <w:color w:val="000000"/>
-                <w:sz w:val="10"/>
-                <w:szCs w:val="10"/>
-                <w:lang w:val="en-US" w:eastAsia="es-ES"/>
-              </w:rPr>
-              <w:t xml:space="preserve">    </w:t>
+              <w:t xml:space="preserve">, </w:t>
             </w:r>
             <w:proofErr w:type="spellStart"/>
             <w:r>
@@ -18715,113 +19531,7 @@
                 <w:szCs w:val="10"/>
                 <w:lang w:val="en-US" w:eastAsia="es-ES"/>
               </w:rPr>
-              <w:t xml:space="preserve">                                 </w:t>
-            </w:r>
-            <w:r>
-              <w:rPr>
-                <w:rFonts w:ascii="Arial" w:eastAsia="Times New Roman" w:hAnsi="Arial" w:cs="Arial"/>
-                <w:color w:val="000000"/>
-                <w:sz w:val="10"/>
-                <w:szCs w:val="10"/>
-                <w:lang w:val="en-US" w:eastAsia="es-ES"/>
-              </w:rPr>
-              <w:t xml:space="preserve">         </w:t>
-            </w:r>
-            <w:r>
-              <w:rPr>
-                <w:rFonts w:ascii="Arial" w:eastAsia="Times New Roman" w:hAnsi="Arial" w:cs="Arial"/>
-                <w:color w:val="000000"/>
-                <w:sz w:val="10"/>
-                <w:szCs w:val="10"/>
-                <w:lang w:val="en-US" w:eastAsia="es-ES"/>
-              </w:rPr>
-              <w:t>INTEGER NOT NULL,</w:t>
-            </w:r>
-          </w:p>
-          <w:p>
-            <w:pPr>
-              <w:spacing w:after="0" w:line="240" w:lineRule="auto"/>
-              <w:rPr>
-                <w:rFonts w:ascii="Arial" w:eastAsia="Times New Roman" w:hAnsi="Arial" w:cs="Arial"/>
-                <w:color w:val="000000"/>
-                <w:sz w:val="10"/>
-                <w:szCs w:val="10"/>
-                <w:lang w:val="en-US" w:eastAsia="es-ES"/>
-              </w:rPr>
-            </w:pPr>
-            <w:r>
-              <w:rPr>
-                <w:rFonts w:ascii="Arial" w:eastAsia="Times New Roman" w:hAnsi="Arial" w:cs="Arial"/>
-                <w:color w:val="000000"/>
-                <w:sz w:val="10"/>
-                <w:szCs w:val="10"/>
-                <w:lang w:val="en-US" w:eastAsia="es-ES"/>
-              </w:rPr>
-              <w:t xml:space="preserve">    </w:t>
-            </w:r>
-            <w:proofErr w:type="spellStart"/>
-            <w:r>
-              <w:rPr>
-                <w:rFonts w:ascii="Arial" w:eastAsia="Times New Roman" w:hAnsi="Arial" w:cs="Arial"/>
-                <w:color w:val="000000"/>
-                <w:sz w:val="10"/>
-                <w:szCs w:val="10"/>
-                <w:lang w:val="en-US" w:eastAsia="es-ES"/>
-              </w:rPr>
-              <w:t>id_grado_escolar</w:t>
-            </w:r>
-            <w:proofErr w:type="spellEnd"/>
-            <w:r>
-              <w:rPr>
-                <w:rFonts w:ascii="Arial" w:eastAsia="Times New Roman" w:hAnsi="Arial" w:cs="Arial"/>
-                <w:color w:val="000000"/>
-                <w:sz w:val="10"/>
-                <w:szCs w:val="10"/>
-                <w:lang w:val="en-US" w:eastAsia="es-ES"/>
-              </w:rPr>
-              <w:t xml:space="preserve">                                   </w:t>
-            </w:r>
-            <w:r>
-              <w:rPr>
-                <w:rFonts w:ascii="Arial" w:eastAsia="Times New Roman" w:hAnsi="Arial" w:cs="Arial"/>
-                <w:color w:val="000000"/>
-                <w:sz w:val="10"/>
-                <w:szCs w:val="10"/>
-                <w:lang w:val="en-US" w:eastAsia="es-ES"/>
-              </w:rPr>
-              <w:t xml:space="preserve">         </w:t>
-            </w:r>
-            <w:r>
-              <w:rPr>
-                <w:rFonts w:ascii="Arial" w:eastAsia="Times New Roman" w:hAnsi="Arial" w:cs="Arial"/>
-                <w:color w:val="000000"/>
-                <w:sz w:val="10"/>
-                <w:szCs w:val="10"/>
-                <w:lang w:val="en-US" w:eastAsia="es-ES"/>
-              </w:rPr>
-              <w:t xml:space="preserve">INTEGER NOT NULL,    </w:t>
-            </w:r>
-          </w:p>
-          <w:p>
-            <w:pPr>
-              <w:spacing w:after="0" w:line="240" w:lineRule="auto"/>
-              <w:rPr>
-                <w:rFonts w:ascii="Arial" w:eastAsia="Times New Roman" w:hAnsi="Arial" w:cs="Arial"/>
-                <w:color w:val="000000"/>
-                <w:sz w:val="10"/>
-                <w:szCs w:val="10"/>
-                <w:lang w:val="en-US" w:eastAsia="es-ES"/>
-              </w:rPr>
-            </w:pPr>
-            <w:r>
-              <w:rPr>
-                <w:rFonts w:ascii="Arial" w:eastAsia="Times New Roman" w:hAnsi="Arial" w:cs="Arial"/>
-                <w:color w:val="000000"/>
-                <w:sz w:val="10"/>
-                <w:szCs w:val="10"/>
-                <w:lang w:val="en-US" w:eastAsia="es-ES"/>
-              </w:rPr>
-              <w:t xml:space="preserve">    </w:t>
+              <w:t xml:space="preserve">, </w:t>
             </w:r>
             <w:proofErr w:type="spellStart"/>
             <w:r>
@@ -18843,49 +19553,7 @@
                 <w:szCs w:val="10"/>
                 <w:lang w:val="en-US" w:eastAsia="es-ES"/>
               </w:rPr>
-              <w:t xml:space="preserve">                                       </w:t>
-            </w:r>
-            <w:r>
-              <w:rPr>
-                <w:rFonts w:ascii="Arial" w:eastAsia="Times New Roman" w:hAnsi="Arial" w:cs="Arial"/>
-                <w:color w:val="000000"/>
-                <w:sz w:val="10"/>
-                <w:szCs w:val="10"/>
-                <w:lang w:val="en-US" w:eastAsia="es-ES"/>
-              </w:rPr>
-              <w:t xml:space="preserve">             </w:t>
-            </w:r>
-            <w:r>
-              <w:rPr>
-                <w:rFonts w:ascii="Arial" w:eastAsia="Times New Roman" w:hAnsi="Arial" w:cs="Arial"/>
-                <w:color w:val="000000"/>
-                <w:sz w:val="10"/>
-                <w:szCs w:val="10"/>
-                <w:lang w:val="en-US" w:eastAsia="es-ES"/>
-              </w:rPr>
-              <w:t>INTEGER NOT NULL,</w:t>
-            </w:r>
-          </w:p>
-          <w:p>
-            <w:pPr>
-              <w:spacing w:after="0" w:line="240" w:lineRule="auto"/>
-              <w:rPr>
-                <w:rFonts w:ascii="Arial" w:eastAsia="Times New Roman" w:hAnsi="Arial" w:cs="Arial"/>
-                <w:color w:val="000000"/>
-                <w:sz w:val="10"/>
-                <w:szCs w:val="10"/>
-                <w:lang w:val="en-US" w:eastAsia="es-ES"/>
-              </w:rPr>
-            </w:pPr>
-            <w:r>
-              <w:rPr>
-                <w:rFonts w:ascii="Arial" w:eastAsia="Times New Roman" w:hAnsi="Arial" w:cs="Arial"/>
-                <w:color w:val="000000"/>
-                <w:sz w:val="10"/>
-                <w:szCs w:val="10"/>
-                <w:lang w:val="en-US" w:eastAsia="es-ES"/>
-              </w:rPr>
-              <w:t xml:space="preserve">    </w:t>
+              <w:t xml:space="preserve">, </w:t>
             </w:r>
             <w:proofErr w:type="spellStart"/>
             <w:r>
@@ -18907,49 +19575,7 @@
                 <w:szCs w:val="10"/>
                 <w:lang w:val="en-US" w:eastAsia="es-ES"/>
               </w:rPr>
-              <w:t xml:space="preserve">                                       </w:t>
-            </w:r>
-            <w:r>
-              <w:rPr>
-                <w:rFonts w:ascii="Arial" w:eastAsia="Times New Roman" w:hAnsi="Arial" w:cs="Arial"/>
-                <w:color w:val="000000"/>
-                <w:sz w:val="10"/>
-                <w:szCs w:val="10"/>
-                <w:lang w:val="en-US" w:eastAsia="es-ES"/>
-              </w:rPr>
-              <w:t xml:space="preserve">            </w:t>
-            </w:r>
-            <w:r>
-              <w:rPr>
-                <w:rFonts w:ascii="Arial" w:eastAsia="Times New Roman" w:hAnsi="Arial" w:cs="Arial"/>
-                <w:color w:val="000000"/>
-                <w:sz w:val="10"/>
-                <w:szCs w:val="10"/>
-                <w:lang w:val="en-US" w:eastAsia="es-ES"/>
-              </w:rPr>
-              <w:t>INTEGER NOT NULL,</w:t>
-            </w:r>
-          </w:p>
-          <w:p>
-            <w:pPr>
-              <w:spacing w:after="0" w:line="240" w:lineRule="auto"/>
-              <w:rPr>
-                <w:rFonts w:ascii="Arial" w:eastAsia="Times New Roman" w:hAnsi="Arial" w:cs="Arial"/>
-                <w:color w:val="000000"/>
-                <w:sz w:val="10"/>
-                <w:szCs w:val="10"/>
-                <w:lang w:val="en-US" w:eastAsia="es-ES"/>
-              </w:rPr>
-            </w:pPr>
-            <w:r>
-              <w:rPr>
-                <w:rFonts w:ascii="Arial" w:eastAsia="Times New Roman" w:hAnsi="Arial" w:cs="Arial"/>
-                <w:color w:val="000000"/>
-                <w:sz w:val="10"/>
-                <w:szCs w:val="10"/>
-                <w:lang w:val="en-US" w:eastAsia="es-ES"/>
-              </w:rPr>
-              <w:t xml:space="preserve">    </w:t>
+              <w:t xml:space="preserve">, </w:t>
             </w:r>
             <w:proofErr w:type="spellStart"/>
             <w:r>
@@ -18971,92 +19597,40 @@
                 <w:szCs w:val="10"/>
                 <w:lang w:val="en-US" w:eastAsia="es-ES"/>
               </w:rPr>
-              <w:t xml:space="preserve">                               </w:t>
-            </w:r>
-            <w:r>
-              <w:rPr>
-                <w:rFonts w:ascii="Arial" w:eastAsia="Times New Roman" w:hAnsi="Arial" w:cs="Arial"/>
-                <w:color w:val="000000"/>
-                <w:sz w:val="10"/>
-                <w:szCs w:val="10"/>
-                <w:lang w:val="en-US" w:eastAsia="es-ES"/>
-              </w:rPr>
-              <w:t xml:space="preserve">      </w:t>
-            </w:r>
-            <w:r>
-              <w:rPr>
-                <w:rFonts w:ascii="Arial" w:eastAsia="Times New Roman" w:hAnsi="Arial" w:cs="Arial"/>
-                <w:color w:val="000000"/>
-                <w:sz w:val="10"/>
-                <w:szCs w:val="10"/>
-                <w:lang w:val="en-US" w:eastAsia="es-ES"/>
-              </w:rPr>
-              <w:t>INTEGER NOT NULL,</w:t>
-            </w:r>
-          </w:p>
-          <w:p>
-            <w:pPr>
-              <w:spacing w:after="0" w:line="240" w:lineRule="auto"/>
-              <w:rPr>
-                <w:rFonts w:ascii="Arial" w:eastAsia="Times New Roman" w:hAnsi="Arial" w:cs="Arial"/>
-                <w:color w:val="000000"/>
-                <w:sz w:val="10"/>
-                <w:szCs w:val="10"/>
-                <w:lang w:val="en-US" w:eastAsia="es-ES"/>
-              </w:rPr>
-            </w:pPr>
-            <w:r>
-              <w:rPr>
-                <w:rFonts w:ascii="Arial" w:eastAsia="Times New Roman" w:hAnsi="Arial" w:cs="Arial"/>
-                <w:color w:val="000000"/>
-                <w:sz w:val="10"/>
-                <w:szCs w:val="10"/>
-                <w:lang w:val="en-US" w:eastAsia="es-ES"/>
-              </w:rPr>
-              <w:t xml:space="preserve">    </w:t>
-            </w:r>
-            <w:r>
-              <w:rPr>
-                <w:rFonts w:ascii="Arial" w:eastAsia="Times New Roman" w:hAnsi="Arial" w:cs="Arial"/>
-                <w:color w:val="000000"/>
-                <w:sz w:val="10"/>
-                <w:szCs w:val="10"/>
-                <w:lang w:val="en-US" w:eastAsia="es-ES"/>
-              </w:rPr>
-              <w:t xml:space="preserve">CONSTRAINT </w:t>
-            </w:r>
-            <w:proofErr w:type="spellStart"/>
-            <w:r>
-              <w:rPr>
-                <w:rFonts w:ascii="Arial" w:eastAsia="Times New Roman" w:hAnsi="Arial" w:cs="Arial"/>
-                <w:color w:val="000000"/>
-                <w:sz w:val="10"/>
-                <w:szCs w:val="10"/>
-                <w:lang w:val="en-US" w:eastAsia="es-ES"/>
-              </w:rPr>
-              <w:t>trdd_ej_detenc_creamneirer_pk</w:t>
-            </w:r>
-            <w:proofErr w:type="spellEnd"/>
-            <w:r>
-              <w:rPr>
-                <w:rFonts w:ascii="Arial" w:eastAsia="Times New Roman" w:hAnsi="Arial" w:cs="Arial"/>
-                <w:color w:val="000000"/>
-                <w:sz w:val="10"/>
-                <w:szCs w:val="10"/>
-                <w:lang w:val="en-US" w:eastAsia="es-ES"/>
-              </w:rPr>
-              <w:t xml:space="preserve"> PRIMARY KEY (</w:t>
-            </w:r>
-            <w:proofErr w:type="spellStart"/>
-            <w:r>
-              <w:rPr>
-                <w:rFonts w:ascii="Arial" w:eastAsia="Times New Roman" w:hAnsi="Arial" w:cs="Arial"/>
-                <w:color w:val="000000"/>
-                <w:sz w:val="10"/>
-                <w:szCs w:val="10"/>
-                <w:lang w:val="en-US" w:eastAsia="es-ES"/>
-              </w:rPr>
-              <w:t>id_cct</w:t>
+              <w:t xml:space="preserve">) REFERENCES </w:t>
+            </w:r>
+            <w:proofErr w:type="spellStart"/>
+            <w:r>
+              <w:rPr>
+                <w:rFonts w:ascii="Arial" w:eastAsia="Times New Roman" w:hAnsi="Arial" w:cs="Arial"/>
+                <w:color w:val="000000"/>
+                <w:sz w:val="10"/>
+                <w:szCs w:val="10"/>
+                <w:lang w:val="en-US" w:eastAsia="es-ES"/>
+              </w:rPr>
+              <w:t>trdd_ej_pregunta_respuesta</w:t>
+            </w:r>
+            <w:proofErr w:type="spellEnd"/>
+            <w:r>
+              <w:rPr>
+                <w:rFonts w:ascii="Arial" w:eastAsia="Times New Roman" w:hAnsi="Arial" w:cs="Arial"/>
+                <w:color w:val="000000"/>
+                <w:sz w:val="10"/>
+                <w:szCs w:val="10"/>
+                <w:lang w:val="en-US" w:eastAsia="es-ES"/>
+              </w:rPr>
+              <w:t xml:space="preserve"> (</w:t>
+            </w:r>
+            <w:proofErr w:type="spellStart"/>
+            <w:r>
+              <w:rPr>
+                <w:rFonts w:ascii="Arial" w:eastAsia="Times New Roman" w:hAnsi="Arial" w:cs="Arial"/>
+                <w:color w:val="000000"/>
+                <w:sz w:val="10"/>
+                <w:szCs w:val="10"/>
+                <w:lang w:val="en-US" w:eastAsia="es-ES"/>
+              </w:rPr>
+              <w:t>id_anio</w:t>
             </w:r>
             <w:proofErr w:type="spellEnd"/>
             <w:r>
@@ -19078,7 +19652,7 @@
                 <w:szCs w:val="10"/>
                 <w:lang w:val="en-US" w:eastAsia="es-ES"/>
               </w:rPr>
-              <w:t>id_random</w:t>
+              <w:t>id_mes</w:t>
             </w:r>
             <w:proofErr w:type="spellEnd"/>
             <w:r>
@@ -19100,7 +19674,7 @@
                 <w:szCs w:val="10"/>
                 <w:lang w:val="en-US" w:eastAsia="es-ES"/>
               </w:rPr>
-              <w:t>id_encuesta</w:t>
+              <w:t>id_nivel_educativo</w:t>
             </w:r>
             <w:proofErr w:type="spellEnd"/>
             <w:r>
@@ -19122,7 +19696,7 @@
                 <w:szCs w:val="10"/>
                 <w:lang w:val="en-US" w:eastAsia="es-ES"/>
               </w:rPr>
-              <w:t>id_anio</w:t>
+              <w:t>id_indicador</w:t>
             </w:r>
             <w:proofErr w:type="spellEnd"/>
             <w:r>
@@ -19144,7 +19718,7 @@
                 <w:szCs w:val="10"/>
                 <w:lang w:val="en-US" w:eastAsia="es-ES"/>
               </w:rPr>
-              <w:t>id_mes</w:t>
+              <w:t>id_respuesta</w:t>
             </w:r>
             <w:proofErr w:type="spellEnd"/>
             <w:r>
@@ -19166,72 +19740,6 @@
                 <w:szCs w:val="10"/>
                 <w:lang w:val="en-US" w:eastAsia="es-ES"/>
               </w:rPr>
-              <w:t>id_nivel_educativo</w:t>
-            </w:r>
-            <w:proofErr w:type="spellEnd"/>
-            <w:r>
-              <w:rPr>
-                <w:rFonts w:ascii="Arial" w:eastAsia="Times New Roman" w:hAnsi="Arial" w:cs="Arial"/>
-                <w:color w:val="000000"/>
-                <w:sz w:val="10"/>
-                <w:szCs w:val="10"/>
-                <w:lang w:val="en-US" w:eastAsia="es-ES"/>
-              </w:rPr>
-              <w:t xml:space="preserve">, </w:t>
-            </w:r>
-            <w:proofErr w:type="spellStart"/>
-            <w:r>
-              <w:rPr>
-                <w:rFonts w:ascii="Arial" w:eastAsia="Times New Roman" w:hAnsi="Arial" w:cs="Arial"/>
-                <w:color w:val="000000"/>
-                <w:sz w:val="10"/>
-                <w:szCs w:val="10"/>
-                <w:lang w:val="en-US" w:eastAsia="es-ES"/>
-              </w:rPr>
-              <w:t>id_indicador</w:t>
-            </w:r>
-            <w:proofErr w:type="spellEnd"/>
-            <w:r>
-              <w:rPr>
-                <w:rFonts w:ascii="Arial" w:eastAsia="Times New Roman" w:hAnsi="Arial" w:cs="Arial"/>
-                <w:color w:val="000000"/>
-                <w:sz w:val="10"/>
-                <w:szCs w:val="10"/>
-                <w:lang w:val="en-US" w:eastAsia="es-ES"/>
-              </w:rPr>
-              <w:t xml:space="preserve">, </w:t>
-            </w:r>
-            <w:proofErr w:type="spellStart"/>
-            <w:r>
-              <w:rPr>
-                <w:rFonts w:ascii="Arial" w:eastAsia="Times New Roman" w:hAnsi="Arial" w:cs="Arial"/>
-                <w:color w:val="000000"/>
-                <w:sz w:val="10"/>
-                <w:szCs w:val="10"/>
-                <w:lang w:val="en-US" w:eastAsia="es-ES"/>
-              </w:rPr>
-              <w:t>id_respuesta</w:t>
-            </w:r>
-            <w:proofErr w:type="spellEnd"/>
-            <w:r>
-              <w:rPr>
-                <w:rFonts w:ascii="Arial" w:eastAsia="Times New Roman" w:hAnsi="Arial" w:cs="Arial"/>
-                <w:color w:val="000000"/>
-                <w:sz w:val="10"/>
-                <w:szCs w:val="10"/>
-                <w:lang w:val="en-US" w:eastAsia="es-ES"/>
-              </w:rPr>
-              <w:t xml:space="preserve">, </w:t>
-            </w:r>
-            <w:proofErr w:type="spellStart"/>
-            <w:r>
-              <w:rPr>
-                <w:rFonts w:ascii="Arial" w:eastAsia="Times New Roman" w:hAnsi="Arial" w:cs="Arial"/>
-                <w:color w:val="000000"/>
-                <w:sz w:val="10"/>
-                <w:szCs w:val="10"/>
-                <w:lang w:val="en-US" w:eastAsia="es-ES"/>
-              </w:rPr>
               <w:t>id_estatus_respuesta</w:t>
             </w:r>
             <w:proofErr w:type="spellEnd"/>
@@ -19243,598 +19751,6 @@
                 <w:szCs w:val="10"/>
                 <w:lang w:val="en-US" w:eastAsia="es-ES"/>
               </w:rPr>
-              <w:t>),</w:t>
-            </w:r>
-          </w:p>
-          <w:p>
-            <w:pPr>
-              <w:spacing w:after="0" w:line="240" w:lineRule="auto"/>
-              <w:rPr>
-                <w:rFonts w:ascii="Arial" w:eastAsia="Times New Roman" w:hAnsi="Arial" w:cs="Arial"/>
-                <w:color w:val="000000"/>
-                <w:sz w:val="10"/>
-                <w:szCs w:val="10"/>
-                <w:lang w:val="en-US" w:eastAsia="es-ES"/>
-              </w:rPr>
-            </w:pPr>
-            <w:r>
-              <w:rPr>
-                <w:rFonts w:ascii="Arial" w:eastAsia="Times New Roman" w:hAnsi="Arial" w:cs="Arial"/>
-                <w:color w:val="000000"/>
-                <w:sz w:val="10"/>
-                <w:szCs w:val="10"/>
-                <w:lang w:val="en-US" w:eastAsia="es-ES"/>
-              </w:rPr>
-              <w:t xml:space="preserve">    </w:t>
-            </w:r>
-            <w:r>
-              <w:rPr>
-                <w:rFonts w:ascii="Arial" w:eastAsia="Times New Roman" w:hAnsi="Arial" w:cs="Arial"/>
-                <w:color w:val="000000"/>
-                <w:sz w:val="10"/>
-                <w:szCs w:val="10"/>
-                <w:lang w:val="en-US" w:eastAsia="es-ES"/>
-              </w:rPr>
-              <w:t xml:space="preserve">CONSTRAINT </w:t>
-            </w:r>
-            <w:proofErr w:type="spellStart"/>
-            <w:r>
-              <w:rPr>
-                <w:rFonts w:ascii="Arial" w:eastAsia="Times New Roman" w:hAnsi="Arial" w:cs="Arial"/>
-                <w:color w:val="000000"/>
-                <w:sz w:val="10"/>
-                <w:szCs w:val="10"/>
-                <w:lang w:val="en-US" w:eastAsia="es-ES"/>
-              </w:rPr>
-              <w:t>trdd_ej_detenc_crene_fk</w:t>
-            </w:r>
-            <w:proofErr w:type="spellEnd"/>
-            <w:r>
-              <w:rPr>
-                <w:rFonts w:ascii="Arial" w:eastAsia="Times New Roman" w:hAnsi="Arial" w:cs="Arial"/>
-                <w:color w:val="000000"/>
-                <w:sz w:val="10"/>
-                <w:szCs w:val="10"/>
-                <w:lang w:val="en-US" w:eastAsia="es-ES"/>
-              </w:rPr>
-              <w:t xml:space="preserve"> FOREIGN KEY (</w:t>
-            </w:r>
-            <w:proofErr w:type="spellStart"/>
-            <w:r>
-              <w:rPr>
-                <w:rFonts w:ascii="Arial" w:eastAsia="Times New Roman" w:hAnsi="Arial" w:cs="Arial"/>
-                <w:color w:val="000000"/>
-                <w:sz w:val="10"/>
-                <w:szCs w:val="10"/>
-                <w:lang w:val="en-US" w:eastAsia="es-ES"/>
-              </w:rPr>
-              <w:t>id_cct</w:t>
-            </w:r>
-            <w:proofErr w:type="spellEnd"/>
-            <w:r>
-              <w:rPr>
-                <w:rFonts w:ascii="Arial" w:eastAsia="Times New Roman" w:hAnsi="Arial" w:cs="Arial"/>
-                <w:color w:val="000000"/>
-                <w:sz w:val="10"/>
-                <w:szCs w:val="10"/>
-                <w:lang w:val="en-US" w:eastAsia="es-ES"/>
-              </w:rPr>
-              <w:t xml:space="preserve">, </w:t>
-            </w:r>
-            <w:proofErr w:type="spellStart"/>
-            <w:r>
-              <w:rPr>
-                <w:rFonts w:ascii="Arial" w:eastAsia="Times New Roman" w:hAnsi="Arial" w:cs="Arial"/>
-                <w:color w:val="000000"/>
-                <w:sz w:val="10"/>
-                <w:szCs w:val="10"/>
-                <w:lang w:val="en-US" w:eastAsia="es-ES"/>
-              </w:rPr>
-              <w:t>id_random</w:t>
-            </w:r>
-            <w:proofErr w:type="spellEnd"/>
-            <w:r>
-              <w:rPr>
-                <w:rFonts w:ascii="Arial" w:eastAsia="Times New Roman" w:hAnsi="Arial" w:cs="Arial"/>
-                <w:color w:val="000000"/>
-                <w:sz w:val="10"/>
-                <w:szCs w:val="10"/>
-                <w:lang w:val="en-US" w:eastAsia="es-ES"/>
-              </w:rPr>
-              <w:t xml:space="preserve">, </w:t>
-            </w:r>
-            <w:proofErr w:type="spellStart"/>
-            <w:r>
-              <w:rPr>
-                <w:rFonts w:ascii="Arial" w:eastAsia="Times New Roman" w:hAnsi="Arial" w:cs="Arial"/>
-                <w:color w:val="000000"/>
-                <w:sz w:val="10"/>
-                <w:szCs w:val="10"/>
-                <w:lang w:val="en-US" w:eastAsia="es-ES"/>
-              </w:rPr>
-              <w:t>id_encuesta</w:t>
-            </w:r>
-            <w:proofErr w:type="spellEnd"/>
-            <w:r>
-              <w:rPr>
-                <w:rFonts w:ascii="Arial" w:eastAsia="Times New Roman" w:hAnsi="Arial" w:cs="Arial"/>
-                <w:color w:val="000000"/>
-                <w:sz w:val="10"/>
-                <w:szCs w:val="10"/>
-                <w:lang w:val="en-US" w:eastAsia="es-ES"/>
-              </w:rPr>
-              <w:t xml:space="preserve">, </w:t>
-            </w:r>
-            <w:proofErr w:type="spellStart"/>
-            <w:r>
-              <w:rPr>
-                <w:rFonts w:ascii="Arial" w:eastAsia="Times New Roman" w:hAnsi="Arial" w:cs="Arial"/>
-                <w:color w:val="000000"/>
-                <w:sz w:val="10"/>
-                <w:szCs w:val="10"/>
-                <w:lang w:val="en-US" w:eastAsia="es-ES"/>
-              </w:rPr>
-              <w:t>id_nivel_educativo</w:t>
-            </w:r>
-            <w:proofErr w:type="spellEnd"/>
-            <w:r>
-              <w:rPr>
-                <w:rFonts w:ascii="Arial" w:eastAsia="Times New Roman" w:hAnsi="Arial" w:cs="Arial"/>
-                <w:color w:val="000000"/>
-                <w:sz w:val="10"/>
-                <w:szCs w:val="10"/>
-                <w:lang w:val="en-US" w:eastAsia="es-ES"/>
-              </w:rPr>
-              <w:t xml:space="preserve">) REFERENCES </w:t>
-            </w:r>
-            <w:proofErr w:type="spellStart"/>
-            <w:r>
-              <w:rPr>
-                <w:rFonts w:ascii="Arial" w:eastAsia="Times New Roman" w:hAnsi="Arial" w:cs="Arial"/>
-                <w:color w:val="000000"/>
-                <w:sz w:val="10"/>
-                <w:szCs w:val="10"/>
-                <w:lang w:val="en-US" w:eastAsia="es-ES"/>
-              </w:rPr>
-              <w:t>trdd_ej_encuesta</w:t>
-            </w:r>
-            <w:proofErr w:type="spellEnd"/>
-            <w:r>
-              <w:rPr>
-                <w:rFonts w:ascii="Arial" w:eastAsia="Times New Roman" w:hAnsi="Arial" w:cs="Arial"/>
-                <w:color w:val="000000"/>
-                <w:sz w:val="10"/>
-                <w:szCs w:val="10"/>
-                <w:lang w:val="en-US" w:eastAsia="es-ES"/>
-              </w:rPr>
-              <w:t xml:space="preserve"> (</w:t>
-            </w:r>
-            <w:proofErr w:type="spellStart"/>
-            <w:r>
-              <w:rPr>
-                <w:rFonts w:ascii="Arial" w:eastAsia="Times New Roman" w:hAnsi="Arial" w:cs="Arial"/>
-                <w:color w:val="000000"/>
-                <w:sz w:val="10"/>
-                <w:szCs w:val="10"/>
-                <w:lang w:val="en-US" w:eastAsia="es-ES"/>
-              </w:rPr>
-              <w:t>id_cct</w:t>
-            </w:r>
-            <w:proofErr w:type="spellEnd"/>
-            <w:r>
-              <w:rPr>
-                <w:rFonts w:ascii="Arial" w:eastAsia="Times New Roman" w:hAnsi="Arial" w:cs="Arial"/>
-                <w:color w:val="000000"/>
-                <w:sz w:val="10"/>
-                <w:szCs w:val="10"/>
-                <w:lang w:val="en-US" w:eastAsia="es-ES"/>
-              </w:rPr>
-              <w:t xml:space="preserve">, </w:t>
-            </w:r>
-            <w:proofErr w:type="spellStart"/>
-            <w:r>
-              <w:rPr>
-                <w:rFonts w:ascii="Arial" w:eastAsia="Times New Roman" w:hAnsi="Arial" w:cs="Arial"/>
-                <w:color w:val="000000"/>
-                <w:sz w:val="10"/>
-                <w:szCs w:val="10"/>
-                <w:lang w:val="en-US" w:eastAsia="es-ES"/>
-              </w:rPr>
-              <w:t>id_random</w:t>
-            </w:r>
-            <w:proofErr w:type="spellEnd"/>
-            <w:r>
-              <w:rPr>
-                <w:rFonts w:ascii="Arial" w:eastAsia="Times New Roman" w:hAnsi="Arial" w:cs="Arial"/>
-                <w:color w:val="000000"/>
-                <w:sz w:val="10"/>
-                <w:szCs w:val="10"/>
-                <w:lang w:val="en-US" w:eastAsia="es-ES"/>
-              </w:rPr>
-              <w:t xml:space="preserve">, </w:t>
-            </w:r>
-            <w:proofErr w:type="spellStart"/>
-            <w:r>
-              <w:rPr>
-                <w:rFonts w:ascii="Arial" w:eastAsia="Times New Roman" w:hAnsi="Arial" w:cs="Arial"/>
-                <w:color w:val="000000"/>
-                <w:sz w:val="10"/>
-                <w:szCs w:val="10"/>
-                <w:lang w:val="en-US" w:eastAsia="es-ES"/>
-              </w:rPr>
-              <w:t>id_encuesta</w:t>
-            </w:r>
-            <w:proofErr w:type="spellEnd"/>
-            <w:r>
-              <w:rPr>
-                <w:rFonts w:ascii="Arial" w:eastAsia="Times New Roman" w:hAnsi="Arial" w:cs="Arial"/>
-                <w:color w:val="000000"/>
-                <w:sz w:val="10"/>
-                <w:szCs w:val="10"/>
-                <w:lang w:val="en-US" w:eastAsia="es-ES"/>
-              </w:rPr>
-              <w:t xml:space="preserve">, </w:t>
-            </w:r>
-            <w:proofErr w:type="spellStart"/>
-            <w:r>
-              <w:rPr>
-                <w:rFonts w:ascii="Arial" w:eastAsia="Times New Roman" w:hAnsi="Arial" w:cs="Arial"/>
-                <w:color w:val="000000"/>
-                <w:sz w:val="10"/>
-                <w:szCs w:val="10"/>
-                <w:lang w:val="en-US" w:eastAsia="es-ES"/>
-              </w:rPr>
-              <w:t>id_nivel_educativo</w:t>
-            </w:r>
-            <w:proofErr w:type="spellEnd"/>
-            <w:r>
-              <w:rPr>
-                <w:rFonts w:ascii="Arial" w:eastAsia="Times New Roman" w:hAnsi="Arial" w:cs="Arial"/>
-                <w:color w:val="000000"/>
-                <w:sz w:val="10"/>
-                <w:szCs w:val="10"/>
-                <w:lang w:val="en-US" w:eastAsia="es-ES"/>
-              </w:rPr>
-              <w:t>),</w:t>
-            </w:r>
-          </w:p>
-          <w:p>
-            <w:pPr>
-              <w:spacing w:after="0" w:line="240" w:lineRule="auto"/>
-              <w:rPr>
-                <w:rFonts w:ascii="Arial" w:eastAsia="Times New Roman" w:hAnsi="Arial" w:cs="Arial"/>
-                <w:color w:val="000000"/>
-                <w:sz w:val="10"/>
-                <w:szCs w:val="10"/>
-                <w:lang w:val="en-US" w:eastAsia="es-ES"/>
-              </w:rPr>
-            </w:pPr>
-            <w:r>
-              <w:rPr>
-                <w:rFonts w:ascii="Arial" w:eastAsia="Times New Roman" w:hAnsi="Arial" w:cs="Arial"/>
-                <w:color w:val="000000"/>
-                <w:sz w:val="10"/>
-                <w:szCs w:val="10"/>
-                <w:lang w:val="en-US" w:eastAsia="es-ES"/>
-              </w:rPr>
-              <w:t xml:space="preserve">   </w:t>
-            </w:r>
-            <w:r>
-              <w:rPr>
-                <w:rFonts w:ascii="Arial" w:eastAsia="Times New Roman" w:hAnsi="Arial" w:cs="Arial"/>
-                <w:color w:val="000000"/>
-                <w:sz w:val="10"/>
-                <w:szCs w:val="10"/>
-                <w:lang w:val="en-US" w:eastAsia="es-ES"/>
-              </w:rPr>
-              <w:t xml:space="preserve">CONSTRAINT </w:t>
-            </w:r>
-            <w:proofErr w:type="spellStart"/>
-            <w:r>
-              <w:rPr>
-                <w:rFonts w:ascii="Arial" w:eastAsia="Times New Roman" w:hAnsi="Arial" w:cs="Arial"/>
-                <w:color w:val="000000"/>
-                <w:sz w:val="10"/>
-                <w:szCs w:val="10"/>
-                <w:lang w:val="en-US" w:eastAsia="es-ES"/>
-              </w:rPr>
-              <w:t>trdd_ej_detenc_amneirer_fk</w:t>
-            </w:r>
-            <w:proofErr w:type="spellEnd"/>
-            <w:r>
-              <w:rPr>
-                <w:rFonts w:ascii="Arial" w:eastAsia="Times New Roman" w:hAnsi="Arial" w:cs="Arial"/>
-                <w:color w:val="000000"/>
-                <w:sz w:val="10"/>
-                <w:szCs w:val="10"/>
-                <w:lang w:val="en-US" w:eastAsia="es-ES"/>
-              </w:rPr>
-              <w:t xml:space="preserve"> FOREIGN KEY (</w:t>
-            </w:r>
-            <w:proofErr w:type="spellStart"/>
-            <w:r>
-              <w:rPr>
-                <w:rFonts w:ascii="Arial" w:eastAsia="Times New Roman" w:hAnsi="Arial" w:cs="Arial"/>
-                <w:color w:val="000000"/>
-                <w:sz w:val="10"/>
-                <w:szCs w:val="10"/>
-                <w:lang w:val="en-US" w:eastAsia="es-ES"/>
-              </w:rPr>
-              <w:t>id_anio</w:t>
-            </w:r>
-            <w:proofErr w:type="spellEnd"/>
-            <w:r>
-              <w:rPr>
-                <w:rFonts w:ascii="Arial" w:eastAsia="Times New Roman" w:hAnsi="Arial" w:cs="Arial"/>
-                <w:color w:val="000000"/>
-                <w:sz w:val="10"/>
-                <w:szCs w:val="10"/>
-                <w:lang w:val="en-US" w:eastAsia="es-ES"/>
-              </w:rPr>
-              <w:t xml:space="preserve">, </w:t>
-            </w:r>
-            <w:proofErr w:type="spellStart"/>
-            <w:r>
-              <w:rPr>
-                <w:rFonts w:ascii="Arial" w:eastAsia="Times New Roman" w:hAnsi="Arial" w:cs="Arial"/>
-                <w:color w:val="000000"/>
-                <w:sz w:val="10"/>
-                <w:szCs w:val="10"/>
-                <w:lang w:val="en-US" w:eastAsia="es-ES"/>
-              </w:rPr>
-              <w:t>id_mes</w:t>
-            </w:r>
-            <w:proofErr w:type="spellEnd"/>
-            <w:r>
-              <w:rPr>
-                <w:rFonts w:ascii="Arial" w:eastAsia="Times New Roman" w:hAnsi="Arial" w:cs="Arial"/>
-                <w:color w:val="000000"/>
-                <w:sz w:val="10"/>
-                <w:szCs w:val="10"/>
-                <w:lang w:val="en-US" w:eastAsia="es-ES"/>
-              </w:rPr>
-              <w:t xml:space="preserve">, </w:t>
-            </w:r>
-            <w:proofErr w:type="spellStart"/>
-            <w:r>
-              <w:rPr>
-                <w:rFonts w:ascii="Arial" w:eastAsia="Times New Roman" w:hAnsi="Arial" w:cs="Arial"/>
-                <w:color w:val="000000"/>
-                <w:sz w:val="10"/>
-                <w:szCs w:val="10"/>
-                <w:lang w:val="en-US" w:eastAsia="es-ES"/>
-              </w:rPr>
-              <w:t>id_nivel_educativo</w:t>
-            </w:r>
-            <w:proofErr w:type="spellEnd"/>
-            <w:r>
-              <w:rPr>
-                <w:rFonts w:ascii="Arial" w:eastAsia="Times New Roman" w:hAnsi="Arial" w:cs="Arial"/>
-                <w:color w:val="000000"/>
-                <w:sz w:val="10"/>
-                <w:szCs w:val="10"/>
-                <w:lang w:val="en-US" w:eastAsia="es-ES"/>
-              </w:rPr>
-              <w:t xml:space="preserve">, </w:t>
-            </w:r>
-            <w:proofErr w:type="spellStart"/>
-            <w:r>
-              <w:rPr>
-                <w:rFonts w:ascii="Arial" w:eastAsia="Times New Roman" w:hAnsi="Arial" w:cs="Arial"/>
-                <w:color w:val="000000"/>
-                <w:sz w:val="10"/>
-                <w:szCs w:val="10"/>
-                <w:lang w:val="en-US" w:eastAsia="es-ES"/>
-              </w:rPr>
-              <w:t>id_indicador</w:t>
-            </w:r>
-            <w:proofErr w:type="spellEnd"/>
-            <w:r>
-              <w:rPr>
-                <w:rFonts w:ascii="Arial" w:eastAsia="Times New Roman" w:hAnsi="Arial" w:cs="Arial"/>
-                <w:color w:val="000000"/>
-                <w:sz w:val="10"/>
-                <w:szCs w:val="10"/>
-                <w:lang w:val="en-US" w:eastAsia="es-ES"/>
-              </w:rPr>
-              <w:t xml:space="preserve">, </w:t>
-            </w:r>
-            <w:proofErr w:type="spellStart"/>
-            <w:r>
-              <w:rPr>
-                <w:rFonts w:ascii="Arial" w:eastAsia="Times New Roman" w:hAnsi="Arial" w:cs="Arial"/>
-                <w:color w:val="000000"/>
-                <w:sz w:val="10"/>
-                <w:szCs w:val="10"/>
-                <w:lang w:val="en-US" w:eastAsia="es-ES"/>
-              </w:rPr>
-              <w:t>id_respuesta</w:t>
-            </w:r>
-            <w:proofErr w:type="spellEnd"/>
-            <w:r>
-              <w:rPr>
-                <w:rFonts w:ascii="Arial" w:eastAsia="Times New Roman" w:hAnsi="Arial" w:cs="Arial"/>
-                <w:color w:val="000000"/>
-                <w:sz w:val="10"/>
-                <w:szCs w:val="10"/>
-                <w:lang w:val="en-US" w:eastAsia="es-ES"/>
-              </w:rPr>
-              <w:t xml:space="preserve">, </w:t>
-            </w:r>
-            <w:proofErr w:type="spellStart"/>
-            <w:r>
-              <w:rPr>
-                <w:rFonts w:ascii="Arial" w:eastAsia="Times New Roman" w:hAnsi="Arial" w:cs="Arial"/>
-                <w:color w:val="000000"/>
-                <w:sz w:val="10"/>
-                <w:szCs w:val="10"/>
-                <w:lang w:val="en-US" w:eastAsia="es-ES"/>
-              </w:rPr>
-              <w:t>id_estatus_respuesta</w:t>
-            </w:r>
-            <w:proofErr w:type="spellEnd"/>
-            <w:r>
-              <w:rPr>
-                <w:rFonts w:ascii="Arial" w:eastAsia="Times New Roman" w:hAnsi="Arial" w:cs="Arial"/>
-                <w:color w:val="000000"/>
-                <w:sz w:val="10"/>
-                <w:szCs w:val="10"/>
-                <w:lang w:val="en-US" w:eastAsia="es-ES"/>
-              </w:rPr>
-              <w:t xml:space="preserve">) REFERENCES </w:t>
-            </w:r>
-            <w:proofErr w:type="spellStart"/>
-            <w:r>
-              <w:rPr>
-                <w:rFonts w:ascii="Arial" w:eastAsia="Times New Roman" w:hAnsi="Arial" w:cs="Arial"/>
-                <w:color w:val="000000"/>
-                <w:sz w:val="10"/>
-                <w:szCs w:val="10"/>
-                <w:lang w:val="en-US" w:eastAsia="es-ES"/>
-              </w:rPr>
-              <w:t>trdd_ej_pregunta_respuesta</w:t>
-            </w:r>
-            <w:proofErr w:type="spellEnd"/>
-            <w:r>
-              <w:rPr>
-                <w:rFonts w:ascii="Arial" w:eastAsia="Times New Roman" w:hAnsi="Arial" w:cs="Arial"/>
-                <w:color w:val="000000"/>
-                <w:sz w:val="10"/>
-                <w:szCs w:val="10"/>
-                <w:lang w:val="en-US" w:eastAsia="es-ES"/>
-              </w:rPr>
-              <w:t xml:space="preserve"> (</w:t>
-            </w:r>
-            <w:proofErr w:type="spellStart"/>
-            <w:r>
-              <w:rPr>
-                <w:rFonts w:ascii="Arial" w:eastAsia="Times New Roman" w:hAnsi="Arial" w:cs="Arial"/>
-                <w:color w:val="000000"/>
-                <w:sz w:val="10"/>
-                <w:szCs w:val="10"/>
-                <w:lang w:val="en-US" w:eastAsia="es-ES"/>
-              </w:rPr>
-              <w:t>id_anio</w:t>
-            </w:r>
-            <w:proofErr w:type="spellEnd"/>
-            <w:r>
-              <w:rPr>
-                <w:rFonts w:ascii="Arial" w:eastAsia="Times New Roman" w:hAnsi="Arial" w:cs="Arial"/>
-                <w:color w:val="000000"/>
-                <w:sz w:val="10"/>
-                <w:szCs w:val="10"/>
-                <w:lang w:val="en-US" w:eastAsia="es-ES"/>
-              </w:rPr>
-              <w:t xml:space="preserve">, </w:t>
-            </w:r>
-            <w:proofErr w:type="spellStart"/>
-            <w:r>
-              <w:rPr>
-                <w:rFonts w:ascii="Arial" w:eastAsia="Times New Roman" w:hAnsi="Arial" w:cs="Arial"/>
-                <w:color w:val="000000"/>
-                <w:sz w:val="10"/>
-                <w:szCs w:val="10"/>
-                <w:lang w:val="en-US" w:eastAsia="es-ES"/>
-              </w:rPr>
-              <w:t>id_mes</w:t>
-            </w:r>
-            <w:proofErr w:type="spellEnd"/>
-            <w:r>
-              <w:rPr>
-                <w:rFonts w:ascii="Arial" w:eastAsia="Times New Roman" w:hAnsi="Arial" w:cs="Arial"/>
-                <w:color w:val="000000"/>
-                <w:sz w:val="10"/>
-                <w:szCs w:val="10"/>
-                <w:lang w:val="en-US" w:eastAsia="es-ES"/>
-              </w:rPr>
-              <w:t xml:space="preserve">, </w:t>
-            </w:r>
-            <w:proofErr w:type="spellStart"/>
-            <w:r>
-              <w:rPr>
-                <w:rFonts w:ascii="Arial" w:eastAsia="Times New Roman" w:hAnsi="Arial" w:cs="Arial"/>
-                <w:color w:val="000000"/>
-                <w:sz w:val="10"/>
-                <w:szCs w:val="10"/>
-                <w:lang w:val="en-US" w:eastAsia="es-ES"/>
-              </w:rPr>
-              <w:t>id_nivel_educativo</w:t>
-            </w:r>
-            <w:proofErr w:type="spellEnd"/>
-            <w:r>
-              <w:rPr>
-                <w:rFonts w:ascii="Arial" w:eastAsia="Times New Roman" w:hAnsi="Arial" w:cs="Arial"/>
-                <w:color w:val="000000"/>
-                <w:sz w:val="10"/>
-                <w:szCs w:val="10"/>
-                <w:lang w:val="en-US" w:eastAsia="es-ES"/>
-              </w:rPr>
-              <w:t xml:space="preserve">, </w:t>
-            </w:r>
-            <w:proofErr w:type="spellStart"/>
-            <w:r>
-              <w:rPr>
-                <w:rFonts w:ascii="Arial" w:eastAsia="Times New Roman" w:hAnsi="Arial" w:cs="Arial"/>
-                <w:color w:val="000000"/>
-                <w:sz w:val="10"/>
-                <w:szCs w:val="10"/>
-                <w:lang w:val="en-US" w:eastAsia="es-ES"/>
-              </w:rPr>
-              <w:t>id_indicador</w:t>
-            </w:r>
-            <w:proofErr w:type="spellEnd"/>
-            <w:r>
-              <w:rPr>
-                <w:rFonts w:ascii="Arial" w:eastAsia="Times New Roman" w:hAnsi="Arial" w:cs="Arial"/>
-                <w:color w:val="000000"/>
-                <w:sz w:val="10"/>
-                <w:szCs w:val="10"/>
-                <w:lang w:val="en-US" w:eastAsia="es-ES"/>
-              </w:rPr>
-              <w:t xml:space="preserve">, </w:t>
-            </w:r>
-            <w:proofErr w:type="spellStart"/>
-            <w:r>
-              <w:rPr>
-                <w:rFonts w:ascii="Arial" w:eastAsia="Times New Roman" w:hAnsi="Arial" w:cs="Arial"/>
-                <w:color w:val="000000"/>
-                <w:sz w:val="10"/>
-                <w:szCs w:val="10"/>
-                <w:lang w:val="en-US" w:eastAsia="es-ES"/>
-              </w:rPr>
-              <w:t>id_respuesta</w:t>
-            </w:r>
-            <w:proofErr w:type="spellEnd"/>
-            <w:r>
-              <w:rPr>
-                <w:rFonts w:ascii="Arial" w:eastAsia="Times New Roman" w:hAnsi="Arial" w:cs="Arial"/>
-                <w:color w:val="000000"/>
-                <w:sz w:val="10"/>
-                <w:szCs w:val="10"/>
-                <w:lang w:val="en-US" w:eastAsia="es-ES"/>
-              </w:rPr>
-              <w:t xml:space="preserve">, </w:t>
-            </w:r>
-            <w:proofErr w:type="spellStart"/>
-            <w:r>
-              <w:rPr>
-                <w:rFonts w:ascii="Arial" w:eastAsia="Times New Roman" w:hAnsi="Arial" w:cs="Arial"/>
-                <w:color w:val="000000"/>
-                <w:sz w:val="10"/>
-                <w:szCs w:val="10"/>
-                <w:lang w:val="en-US" w:eastAsia="es-ES"/>
-              </w:rPr>
-              <w:t>id_estatus_respuesta</w:t>
-            </w:r>
-            <w:proofErr w:type="spellEnd"/>
-            <w:r>
-              <w:rPr>
-                <w:rFonts w:ascii="Arial" w:eastAsia="Times New Roman" w:hAnsi="Arial" w:cs="Arial"/>
-                <w:color w:val="000000"/>
-                <w:sz w:val="10"/>
-                <w:szCs w:val="10"/>
-                <w:lang w:val="en-US" w:eastAsia="es-ES"/>
-              </w:rPr>
               <w:t>)</w:t>
             </w:r>
           </w:p>
@@ -19842,11 +19758,11 @@
             <w:pPr>
               <w:spacing w:after="0" w:line="240" w:lineRule="auto"/>
               <w:rPr>
-                <w:rFonts w:ascii="Arial" w:eastAsia="Times New Roman" w:hAnsi="Arial" w:cs="Arial"/>
-                <w:color w:val="000000"/>
-                <w:sz w:val="10"/>
-                <w:szCs w:val="10"/>
-                <w:lang w:val="en-US" w:eastAsia="es-ES"/>
+                <w:rFonts w:ascii="Verdana" w:eastAsia="Times New Roman" w:hAnsi="Verdana" w:cs="Arial"/>
+                <w:color w:val="000000"/>
+                <w:sz w:val="10"/>
+                <w:szCs w:val="10"/>
+                <w:lang w:val="es-ES" w:eastAsia="es-ES"/>
               </w:rPr>
             </w:pPr>
             <w:r>
@@ -19859,18 +19775,6 @@
               </w:rPr>
               <w:t>);</w:t>
             </w:r>
-          </w:p>
-          <w:p>
-            <w:pPr>
-              <w:spacing w:after="0" w:line="240" w:lineRule="auto"/>
-              <w:rPr>
-                <w:rFonts w:ascii="Verdana" w:eastAsia="Times New Roman" w:hAnsi="Verdana" w:cs="Arial"/>
-                <w:color w:val="000000"/>
-                <w:sz w:val="10"/>
-                <w:szCs w:val="10"/>
-                <w:lang w:val="es-ES" w:eastAsia="es-ES"/>
-              </w:rPr>
-            </w:pPr>
           </w:p>
           <w:p>
             <w:pPr>
@@ -20748,7 +20652,6 @@
           <w:szCs w:val="12"/>
           <w:lang w:eastAsia="es-ES"/>
         </w:rPr>
-        <w:lastRenderedPageBreak/>
         <w:t>ESTATUS DEL CONCURSO O EVENTO.</w:t>
       </w:r>
     </w:p>
@@ -20898,6 +20801,7 @@
                 <w:szCs w:val="10"/>
                 <w:lang w:val="en-US" w:eastAsia="es-ES"/>
               </w:rPr>
+              <w:lastRenderedPageBreak/>
               <w:t>trdd_estatus_concurso_o_evento</w:t>
             </w:r>
             <w:proofErr w:type="spellEnd"/>
@@ -22280,6 +22184,7 @@
                 <w:lang w:eastAsia="es-ES"/>
               </w:rPr>
             </w:pPr>
+            <w:proofErr w:type="gramStart"/>
             <w:r>
               <w:rPr>
                 <w:rFonts w:ascii="Arial" w:eastAsia="Times New Roman" w:hAnsi="Arial" w:cs="Times New Roman"/>
@@ -22287,7 +22192,17 @@
                 <w:szCs w:val="10"/>
                 <w:lang w:eastAsia="es-ES"/>
               </w:rPr>
-              <w:t>Imagen a mostrar del evento</w:t>
+              <w:t>Imagen a mostrar</w:t>
+            </w:r>
+            <w:proofErr w:type="gramEnd"/>
+            <w:r>
+              <w:rPr>
+                <w:rFonts w:ascii="Arial" w:eastAsia="Times New Roman" w:hAnsi="Arial" w:cs="Times New Roman"/>
+                <w:sz w:val="10"/>
+                <w:szCs w:val="10"/>
+                <w:lang w:eastAsia="es-ES"/>
+              </w:rPr>
+              <w:t xml:space="preserve"> del evento</w:t>
             </w:r>
             <w:r>
               <w:rPr>
@@ -25780,8 +25695,20 @@
           <w:szCs w:val="10"/>
           <w:lang w:val="en-US" w:eastAsia="es-ES"/>
         </w:rPr>
-        <w:t>) VALUES (1, 'TOLUCA');</w:t>
-      </w:r>
+        <w:t>) VALUES (1, 'TOLUCA'</w:t>
+      </w:r>
+      <w:proofErr w:type="gramStart"/>
+      <w:r>
+        <w:rPr>
+          <w:rFonts w:ascii="Arial" w:eastAsia="Times New Roman" w:hAnsi="Arial" w:cs="Arial"/>
+          <w:color w:val="000000"/>
+          <w:sz w:val="10"/>
+          <w:szCs w:val="10"/>
+          <w:lang w:val="en-US" w:eastAsia="es-ES"/>
+        </w:rPr>
+        <w:t>);</w:t>
+      </w:r>
+      <w:proofErr w:type="gramEnd"/>
     </w:p>
     <w:p>
       <w:pPr>
@@ -25936,7 +25863,29 @@
           <w:szCs w:val="10"/>
           <w:lang w:val="es-ES" w:eastAsia="es-ES"/>
         </w:rPr>
-        <w:t>) VALUES('2020');</w:t>
+        <w:t xml:space="preserve">) </w:t>
+      </w:r>
+      <w:proofErr w:type="gramStart"/>
+      <w:r>
+        <w:rPr>
+          <w:rFonts w:ascii="Verdana" w:eastAsia="Times New Roman" w:hAnsi="Verdana" w:cs="Arial"/>
+          <w:color w:val="000000"/>
+          <w:sz w:val="10"/>
+          <w:szCs w:val="10"/>
+          <w:lang w:val="es-ES" w:eastAsia="es-ES"/>
+        </w:rPr>
+        <w:t>VALUES(</w:t>
+      </w:r>
+      <w:proofErr w:type="gramEnd"/>
+      <w:r>
+        <w:rPr>
+          <w:rFonts w:ascii="Verdana" w:eastAsia="Times New Roman" w:hAnsi="Verdana" w:cs="Arial"/>
+          <w:color w:val="000000"/>
+          <w:sz w:val="10"/>
+          <w:szCs w:val="10"/>
+          <w:lang w:val="es-ES" w:eastAsia="es-ES"/>
+        </w:rPr>
+        <w:t>'2020');</w:t>
       </w:r>
     </w:p>
     <w:p>
@@ -26423,7 +26372,18 @@
           <w:szCs w:val="10"/>
           <w:lang w:val="es-ES" w:eastAsia="es-ES"/>
         </w:rPr>
-        <w:t>trdd_nivel_educativo</w:t>
+        <w:t>trdd_nivel_</w:t>
+      </w:r>
+      <w:proofErr w:type="gramStart"/>
+      <w:r>
+        <w:rPr>
+          <w:rFonts w:ascii="Verdana" w:eastAsia="Times New Roman" w:hAnsi="Verdana" w:cs="Arial"/>
+          <w:color w:val="000000"/>
+          <w:sz w:val="10"/>
+          <w:szCs w:val="10"/>
+          <w:lang w:val="es-ES" w:eastAsia="es-ES"/>
+        </w:rPr>
+        <w:t>educativo</w:t>
       </w:r>
       <w:proofErr w:type="spellEnd"/>
       <w:r>
@@ -26437,6 +26397,7 @@
         <w:t>(</w:t>
       </w:r>
       <w:proofErr w:type="spellStart"/>
+      <w:proofErr w:type="gramEnd"/>
       <w:r>
         <w:rPr>
           <w:rFonts w:ascii="Verdana" w:eastAsia="Times New Roman" w:hAnsi="Verdana" w:cs="Arial"/>
@@ -28470,7 +28431,29 @@
           <w:szCs w:val="10"/>
           <w:lang w:val="en-US" w:eastAsia="es-ES"/>
         </w:rPr>
-        <w:t>) VALUES (1,'Correcta'),(2,'Incorrecta');</w:t>
+        <w:t>) VALUES (1,'Correcta'</w:t>
+      </w:r>
+      <w:proofErr w:type="gramStart"/>
+      <w:r>
+        <w:rPr>
+          <w:rFonts w:ascii="Arial" w:eastAsia="Times New Roman" w:hAnsi="Arial" w:cs="Arial"/>
+          <w:color w:val="000000"/>
+          <w:sz w:val="10"/>
+          <w:szCs w:val="10"/>
+          <w:lang w:val="en-US" w:eastAsia="es-ES"/>
+        </w:rPr>
+        <w:t>),(</w:t>
+      </w:r>
+      <w:proofErr w:type="gramEnd"/>
+      <w:r>
+        <w:rPr>
+          <w:rFonts w:ascii="Arial" w:eastAsia="Times New Roman" w:hAnsi="Arial" w:cs="Arial"/>
+          <w:color w:val="000000"/>
+          <w:sz w:val="10"/>
+          <w:szCs w:val="10"/>
+          <w:lang w:val="en-US" w:eastAsia="es-ES"/>
+        </w:rPr>
+        <w:t>2,'Incorrecta');</w:t>
       </w:r>
     </w:p>
     <w:p>
@@ -30210,7 +30193,29 @@
           <w:szCs w:val="10"/>
           <w:lang w:val="en-US" w:eastAsia="es-ES"/>
         </w:rPr>
-        <w:t>) VALUES(1, 'ACTIVO');</w:t>
+        <w:t xml:space="preserve">) </w:t>
+      </w:r>
+      <w:proofErr w:type="gramStart"/>
+      <w:r>
+        <w:rPr>
+          <w:rFonts w:ascii="Arial" w:eastAsia="Times New Roman" w:hAnsi="Arial" w:cs="Arial"/>
+          <w:color w:val="000000"/>
+          <w:sz w:val="10"/>
+          <w:szCs w:val="10"/>
+          <w:lang w:val="en-US" w:eastAsia="es-ES"/>
+        </w:rPr>
+        <w:t>VALUES(</w:t>
+      </w:r>
+      <w:proofErr w:type="gramEnd"/>
+      <w:r>
+        <w:rPr>
+          <w:rFonts w:ascii="Arial" w:eastAsia="Times New Roman" w:hAnsi="Arial" w:cs="Arial"/>
+          <w:color w:val="000000"/>
+          <w:sz w:val="10"/>
+          <w:szCs w:val="10"/>
+          <w:lang w:val="en-US" w:eastAsia="es-ES"/>
+        </w:rPr>
+        <w:t>1, 'ACTIVO');</w:t>
       </w:r>
     </w:p>
     <w:p>
@@ -30298,7 +30303,29 @@
           <w:szCs w:val="10"/>
           <w:lang w:val="en-US" w:eastAsia="es-ES"/>
         </w:rPr>
-        <w:t>) VALUES(2, 'INACTIVO');</w:t>
+        <w:t xml:space="preserve">) </w:t>
+      </w:r>
+      <w:proofErr w:type="gramStart"/>
+      <w:r>
+        <w:rPr>
+          <w:rFonts w:ascii="Arial" w:eastAsia="Times New Roman" w:hAnsi="Arial" w:cs="Arial"/>
+          <w:color w:val="000000"/>
+          <w:sz w:val="10"/>
+          <w:szCs w:val="10"/>
+          <w:lang w:val="en-US" w:eastAsia="es-ES"/>
+        </w:rPr>
+        <w:t>VALUES(</w:t>
+      </w:r>
+      <w:proofErr w:type="gramEnd"/>
+      <w:r>
+        <w:rPr>
+          <w:rFonts w:ascii="Arial" w:eastAsia="Times New Roman" w:hAnsi="Arial" w:cs="Arial"/>
+          <w:color w:val="000000"/>
+          <w:sz w:val="10"/>
+          <w:szCs w:val="10"/>
+          <w:lang w:val="en-US" w:eastAsia="es-ES"/>
+        </w:rPr>
+        <w:t>2, 'INACTIVO');</w:t>
       </w:r>
     </w:p>
     <w:p>
@@ -30464,7 +30491,29 @@
           <w:szCs w:val="10"/>
           <w:lang w:val="en-US" w:eastAsia="es-ES"/>
         </w:rPr>
-        <w:t>) VALUES(1, 'ACTIVO');</w:t>
+        <w:t xml:space="preserve">) </w:t>
+      </w:r>
+      <w:proofErr w:type="gramStart"/>
+      <w:r>
+        <w:rPr>
+          <w:rFonts w:ascii="Arial" w:eastAsia="Times New Roman" w:hAnsi="Arial" w:cs="Arial"/>
+          <w:color w:val="000000"/>
+          <w:sz w:val="10"/>
+          <w:szCs w:val="10"/>
+          <w:lang w:val="en-US" w:eastAsia="es-ES"/>
+        </w:rPr>
+        <w:t>VALUES(</w:t>
+      </w:r>
+      <w:proofErr w:type="gramEnd"/>
+      <w:r>
+        <w:rPr>
+          <w:rFonts w:ascii="Arial" w:eastAsia="Times New Roman" w:hAnsi="Arial" w:cs="Arial"/>
+          <w:color w:val="000000"/>
+          <w:sz w:val="10"/>
+          <w:szCs w:val="10"/>
+          <w:lang w:val="en-US" w:eastAsia="es-ES"/>
+        </w:rPr>
+        <w:t>1, 'ACTIVO');</w:t>
       </w:r>
     </w:p>
     <w:p>
@@ -30552,7 +30601,29 @@
           <w:szCs w:val="10"/>
           <w:lang w:val="en-US" w:eastAsia="es-ES"/>
         </w:rPr>
-        <w:t>) VALUES(2, 'INACTIVO');</w:t>
+        <w:t xml:space="preserve">) </w:t>
+      </w:r>
+      <w:proofErr w:type="gramStart"/>
+      <w:r>
+        <w:rPr>
+          <w:rFonts w:ascii="Arial" w:eastAsia="Times New Roman" w:hAnsi="Arial" w:cs="Arial"/>
+          <w:color w:val="000000"/>
+          <w:sz w:val="10"/>
+          <w:szCs w:val="10"/>
+          <w:lang w:val="en-US" w:eastAsia="es-ES"/>
+        </w:rPr>
+        <w:t>VALUES(</w:t>
+      </w:r>
+      <w:proofErr w:type="gramEnd"/>
+      <w:r>
+        <w:rPr>
+          <w:rFonts w:ascii="Arial" w:eastAsia="Times New Roman" w:hAnsi="Arial" w:cs="Arial"/>
+          <w:color w:val="000000"/>
+          <w:sz w:val="10"/>
+          <w:szCs w:val="10"/>
+          <w:lang w:val="en-US" w:eastAsia="es-ES"/>
+        </w:rPr>
+        <w:t>2, 'INACTIVO');</w:t>
       </w:r>
     </w:p>
     <w:p>
@@ -30630,7 +30701,18 @@
           <w:szCs w:val="10"/>
           <w:lang w:val="en-US" w:eastAsia="es-ES"/>
         </w:rPr>
-        <w:t>trdd_ej_detalle_encuesta</w:t>
+        <w:t>trdd_ej_detalle_</w:t>
+      </w:r>
+      <w:proofErr w:type="gramStart"/>
+      <w:r>
+        <w:rPr>
+          <w:rFonts w:ascii="Arial" w:eastAsia="Times New Roman" w:hAnsi="Arial" w:cs="Arial"/>
+          <w:color w:val="000000"/>
+          <w:sz w:val="10"/>
+          <w:szCs w:val="10"/>
+          <w:lang w:val="en-US" w:eastAsia="es-ES"/>
+        </w:rPr>
+        <w:t>encuesta</w:t>
       </w:r>
       <w:proofErr w:type="spellEnd"/>
       <w:r>
@@ -30643,6 +30725,7 @@
         </w:rPr>
         <w:t>;</w:t>
       </w:r>
+      <w:proofErr w:type="gramEnd"/>
     </w:p>
     <w:p>
       <w:pPr>
@@ -30674,7 +30757,18 @@
           <w:szCs w:val="10"/>
           <w:lang w:val="en-US" w:eastAsia="es-ES"/>
         </w:rPr>
-        <w:t>trdd_ej_encuesta</w:t>
+        <w:t>trdd_ej_</w:t>
+      </w:r>
+      <w:proofErr w:type="gramStart"/>
+      <w:r>
+        <w:rPr>
+          <w:rFonts w:ascii="Arial" w:eastAsia="Times New Roman" w:hAnsi="Arial" w:cs="Arial"/>
+          <w:color w:val="000000"/>
+          <w:sz w:val="10"/>
+          <w:szCs w:val="10"/>
+          <w:lang w:val="en-US" w:eastAsia="es-ES"/>
+        </w:rPr>
+        <w:t>encuesta</w:t>
       </w:r>
       <w:proofErr w:type="spellEnd"/>
       <w:r>
@@ -30687,6 +30781,7 @@
         </w:rPr>
         <w:t>;</w:t>
       </w:r>
+      <w:proofErr w:type="gramEnd"/>
     </w:p>
     <w:p>
       <w:pPr>
@@ -30718,7 +30813,18 @@
           <w:szCs w:val="10"/>
           <w:lang w:val="en-US" w:eastAsia="es-ES"/>
         </w:rPr>
-        <w:t>trdd_cct</w:t>
+        <w:t>trdd_</w:t>
+      </w:r>
+      <w:proofErr w:type="gramStart"/>
+      <w:r>
+        <w:rPr>
+          <w:rFonts w:ascii="Arial" w:eastAsia="Times New Roman" w:hAnsi="Arial" w:cs="Arial"/>
+          <w:color w:val="000000"/>
+          <w:sz w:val="10"/>
+          <w:szCs w:val="10"/>
+          <w:lang w:val="en-US" w:eastAsia="es-ES"/>
+        </w:rPr>
+        <w:t>cct</w:t>
       </w:r>
       <w:proofErr w:type="spellEnd"/>
       <w:r>
@@ -30731,6 +30837,7 @@
         </w:rPr>
         <w:t>;</w:t>
       </w:r>
+      <w:proofErr w:type="gramEnd"/>
     </w:p>
     <w:p>
       <w:pPr>
@@ -30762,7 +30869,18 @@
           <w:szCs w:val="10"/>
           <w:lang w:val="en-US" w:eastAsia="es-ES"/>
         </w:rPr>
-        <w:t>trdd_ej_pregunta_respuesta</w:t>
+        <w:t>trdd_ej_pregunta_</w:t>
+      </w:r>
+      <w:proofErr w:type="gramStart"/>
+      <w:r>
+        <w:rPr>
+          <w:rFonts w:ascii="Arial" w:eastAsia="Times New Roman" w:hAnsi="Arial" w:cs="Arial"/>
+          <w:color w:val="000000"/>
+          <w:sz w:val="10"/>
+          <w:szCs w:val="10"/>
+          <w:lang w:val="en-US" w:eastAsia="es-ES"/>
+        </w:rPr>
+        <w:t>respuesta</w:t>
       </w:r>
       <w:proofErr w:type="spellEnd"/>
       <w:r>
@@ -30775,6 +30893,7 @@
         </w:rPr>
         <w:t>;</w:t>
       </w:r>
+      <w:proofErr w:type="gramEnd"/>
     </w:p>
     <w:p>
       <w:pPr>
@@ -30806,7 +30925,18 @@
           <w:szCs w:val="10"/>
           <w:lang w:val="en-US" w:eastAsia="es-ES"/>
         </w:rPr>
-        <w:t>trdd_ej_estatus_respuesta</w:t>
+        <w:t>trdd_ej_estatus_</w:t>
+      </w:r>
+      <w:proofErr w:type="gramStart"/>
+      <w:r>
+        <w:rPr>
+          <w:rFonts w:ascii="Arial" w:eastAsia="Times New Roman" w:hAnsi="Arial" w:cs="Arial"/>
+          <w:color w:val="000000"/>
+          <w:sz w:val="10"/>
+          <w:szCs w:val="10"/>
+          <w:lang w:val="en-US" w:eastAsia="es-ES"/>
+        </w:rPr>
+        <w:t>respuesta</w:t>
       </w:r>
       <w:proofErr w:type="spellEnd"/>
       <w:r>
@@ -30819,6 +30949,7 @@
         </w:rPr>
         <w:t>;</w:t>
       </w:r>
+      <w:proofErr w:type="gramEnd"/>
     </w:p>
     <w:p>
       <w:pPr>
@@ -30850,7 +30981,18 @@
           <w:szCs w:val="10"/>
           <w:lang w:val="en-US" w:eastAsia="es-ES"/>
         </w:rPr>
-        <w:t>trdd_ej_pregunta</w:t>
+        <w:t>trdd_ej_</w:t>
+      </w:r>
+      <w:proofErr w:type="gramStart"/>
+      <w:r>
+        <w:rPr>
+          <w:rFonts w:ascii="Arial" w:eastAsia="Times New Roman" w:hAnsi="Arial" w:cs="Arial"/>
+          <w:color w:val="000000"/>
+          <w:sz w:val="10"/>
+          <w:szCs w:val="10"/>
+          <w:lang w:val="en-US" w:eastAsia="es-ES"/>
+        </w:rPr>
+        <w:t>pregunta</w:t>
       </w:r>
       <w:proofErr w:type="spellEnd"/>
       <w:r>
@@ -30863,6 +31005,7 @@
         </w:rPr>
         <w:t>;</w:t>
       </w:r>
+      <w:proofErr w:type="gramEnd"/>
     </w:p>
     <w:p>
       <w:pPr>
@@ -30894,7 +31037,18 @@
           <w:szCs w:val="10"/>
           <w:lang w:val="en-US" w:eastAsia="es-ES"/>
         </w:rPr>
-        <w:t>trdd_ej_nivedu_ind</w:t>
+        <w:t>trdd_ej_nivedu_</w:t>
+      </w:r>
+      <w:proofErr w:type="gramStart"/>
+      <w:r>
+        <w:rPr>
+          <w:rFonts w:ascii="Arial" w:eastAsia="Times New Roman" w:hAnsi="Arial" w:cs="Arial"/>
+          <w:color w:val="000000"/>
+          <w:sz w:val="10"/>
+          <w:szCs w:val="10"/>
+          <w:lang w:val="en-US" w:eastAsia="es-ES"/>
+        </w:rPr>
+        <w:t>ind</w:t>
       </w:r>
       <w:proofErr w:type="spellEnd"/>
       <w:r>
@@ -30907,6 +31061,7 @@
         </w:rPr>
         <w:t>;</w:t>
       </w:r>
+      <w:proofErr w:type="gramEnd"/>
     </w:p>
     <w:p>
       <w:pPr>
@@ -30938,7 +31093,18 @@
           <w:szCs w:val="10"/>
           <w:lang w:val="en-US" w:eastAsia="es-ES"/>
         </w:rPr>
-        <w:t>trdd_ej_indicador</w:t>
+        <w:t>trdd_ej_</w:t>
+      </w:r>
+      <w:proofErr w:type="gramStart"/>
+      <w:r>
+        <w:rPr>
+          <w:rFonts w:ascii="Arial" w:eastAsia="Times New Roman" w:hAnsi="Arial" w:cs="Arial"/>
+          <w:color w:val="000000"/>
+          <w:sz w:val="10"/>
+          <w:szCs w:val="10"/>
+          <w:lang w:val="en-US" w:eastAsia="es-ES"/>
+        </w:rPr>
+        <w:t>indicador</w:t>
       </w:r>
       <w:proofErr w:type="spellEnd"/>
       <w:r>
@@ -30951,6 +31117,7 @@
         </w:rPr>
         <w:t>;</w:t>
       </w:r>
+      <w:proofErr w:type="gramEnd"/>
     </w:p>
     <w:p>
       <w:pPr>
@@ -30982,7 +31149,18 @@
           <w:szCs w:val="10"/>
           <w:lang w:val="en-US" w:eastAsia="es-ES"/>
         </w:rPr>
-        <w:t>trdd_ej_nied_gres</w:t>
+        <w:t>trdd_ej_nied_</w:t>
+      </w:r>
+      <w:proofErr w:type="gramStart"/>
+      <w:r>
+        <w:rPr>
+          <w:rFonts w:ascii="Arial" w:eastAsia="Times New Roman" w:hAnsi="Arial" w:cs="Arial"/>
+          <w:color w:val="000000"/>
+          <w:sz w:val="10"/>
+          <w:szCs w:val="10"/>
+          <w:lang w:val="en-US" w:eastAsia="es-ES"/>
+        </w:rPr>
+        <w:t>gres</w:t>
       </w:r>
       <w:proofErr w:type="spellEnd"/>
       <w:r>
@@ -30995,6 +31173,7 @@
         </w:rPr>
         <w:t>;</w:t>
       </w:r>
+      <w:proofErr w:type="gramEnd"/>
     </w:p>
     <w:p>
       <w:pPr>
@@ -31026,7 +31205,18 @@
           <w:szCs w:val="10"/>
           <w:lang w:val="en-US" w:eastAsia="es-ES"/>
         </w:rPr>
-        <w:t>trdd_ej_grado_escolar</w:t>
+        <w:t>trdd_ej_grado_</w:t>
+      </w:r>
+      <w:proofErr w:type="gramStart"/>
+      <w:r>
+        <w:rPr>
+          <w:rFonts w:ascii="Arial" w:eastAsia="Times New Roman" w:hAnsi="Arial" w:cs="Arial"/>
+          <w:color w:val="000000"/>
+          <w:sz w:val="10"/>
+          <w:szCs w:val="10"/>
+          <w:lang w:val="en-US" w:eastAsia="es-ES"/>
+        </w:rPr>
+        <w:t>escolar</w:t>
       </w:r>
       <w:proofErr w:type="spellEnd"/>
       <w:r>
@@ -31039,6 +31229,7 @@
         </w:rPr>
         <w:t>;</w:t>
       </w:r>
+      <w:proofErr w:type="gramEnd"/>
     </w:p>
     <w:p>
       <w:pPr>
@@ -31070,7 +31261,18 @@
           <w:szCs w:val="10"/>
           <w:lang w:val="en-US" w:eastAsia="es-ES"/>
         </w:rPr>
-        <w:t>trdd_nivel_educativo</w:t>
+        <w:t>trdd_nivel_</w:t>
+      </w:r>
+      <w:proofErr w:type="gramStart"/>
+      <w:r>
+        <w:rPr>
+          <w:rFonts w:ascii="Arial" w:eastAsia="Times New Roman" w:hAnsi="Arial" w:cs="Arial"/>
+          <w:color w:val="000000"/>
+          <w:sz w:val="10"/>
+          <w:szCs w:val="10"/>
+          <w:lang w:val="en-US" w:eastAsia="es-ES"/>
+        </w:rPr>
+        <w:t>educativo</w:t>
       </w:r>
       <w:proofErr w:type="spellEnd"/>
       <w:r>
@@ -31083,6 +31285,7 @@
         </w:rPr>
         <w:t>;</w:t>
       </w:r>
+      <w:proofErr w:type="gramEnd"/>
     </w:p>
     <w:p>
       <w:pPr>
@@ -31114,7 +31317,18 @@
           <w:szCs w:val="10"/>
           <w:lang w:val="en-US" w:eastAsia="es-ES"/>
         </w:rPr>
-        <w:t>trdd_ej_anio_mes</w:t>
+        <w:t>trdd_ej_anio_</w:t>
+      </w:r>
+      <w:proofErr w:type="gramStart"/>
+      <w:r>
+        <w:rPr>
+          <w:rFonts w:ascii="Arial" w:eastAsia="Times New Roman" w:hAnsi="Arial" w:cs="Arial"/>
+          <w:color w:val="000000"/>
+          <w:sz w:val="10"/>
+          <w:szCs w:val="10"/>
+          <w:lang w:val="en-US" w:eastAsia="es-ES"/>
+        </w:rPr>
+        <w:t>mes</w:t>
       </w:r>
       <w:proofErr w:type="spellEnd"/>
       <w:r>
@@ -31127,6 +31341,7 @@
         </w:rPr>
         <w:t>;</w:t>
       </w:r>
+      <w:proofErr w:type="gramEnd"/>
     </w:p>
     <w:p>
       <w:pPr>
@@ -31158,7 +31373,18 @@
           <w:szCs w:val="10"/>
           <w:lang w:val="en-US" w:eastAsia="es-ES"/>
         </w:rPr>
-        <w:t>trdd_ej_mes</w:t>
+        <w:t>trdd_ej_</w:t>
+      </w:r>
+      <w:proofErr w:type="gramStart"/>
+      <w:r>
+        <w:rPr>
+          <w:rFonts w:ascii="Arial" w:eastAsia="Times New Roman" w:hAnsi="Arial" w:cs="Arial"/>
+          <w:color w:val="000000"/>
+          <w:sz w:val="10"/>
+          <w:szCs w:val="10"/>
+          <w:lang w:val="en-US" w:eastAsia="es-ES"/>
+        </w:rPr>
+        <w:t>mes</w:t>
       </w:r>
       <w:proofErr w:type="spellEnd"/>
       <w:r>
@@ -31171,6 +31397,7 @@
         </w:rPr>
         <w:t>;</w:t>
       </w:r>
+      <w:proofErr w:type="gramEnd"/>
     </w:p>
     <w:p>
       <w:pPr>
@@ -31202,7 +31429,18 @@
           <w:szCs w:val="10"/>
           <w:lang w:val="en-US" w:eastAsia="es-ES"/>
         </w:rPr>
-        <w:t>trdd_ej_anio</w:t>
+        <w:t>trdd_ej_</w:t>
+      </w:r>
+      <w:proofErr w:type="gramStart"/>
+      <w:r>
+        <w:rPr>
+          <w:rFonts w:ascii="Arial" w:eastAsia="Times New Roman" w:hAnsi="Arial" w:cs="Arial"/>
+          <w:color w:val="000000"/>
+          <w:sz w:val="10"/>
+          <w:szCs w:val="10"/>
+          <w:lang w:val="en-US" w:eastAsia="es-ES"/>
+        </w:rPr>
+        <w:t>anio</w:t>
       </w:r>
       <w:proofErr w:type="spellEnd"/>
       <w:r>
@@ -31215,6 +31453,7 @@
         </w:rPr>
         <w:t>;</w:t>
       </w:r>
+      <w:proofErr w:type="gramEnd"/>
     </w:p>
     <w:p>
       <w:pPr>
@@ -31260,6 +31499,7 @@
         <w:t xml:space="preserve"> _</w:t>
       </w:r>
       <w:proofErr w:type="spellStart"/>
+      <w:proofErr w:type="gramStart"/>
       <w:r>
         <w:rPr>
           <w:rFonts w:ascii="Arial" w:eastAsia="Times New Roman" w:hAnsi="Arial" w:cs="Arial"/>
@@ -31281,6 +31521,7 @@
         </w:rPr>
         <w:t>;</w:t>
       </w:r>
+      <w:proofErr w:type="gramEnd"/>
     </w:p>
     <w:p>
       <w:pPr>
@@ -31312,7 +31553,18 @@
           <w:szCs w:val="10"/>
           <w:lang w:val="en-US" w:eastAsia="es-ES"/>
         </w:rPr>
-        <w:t>trdd_dispositivo</w:t>
+        <w:t>trdd_</w:t>
+      </w:r>
+      <w:proofErr w:type="gramStart"/>
+      <w:r>
+        <w:rPr>
+          <w:rFonts w:ascii="Arial" w:eastAsia="Times New Roman" w:hAnsi="Arial" w:cs="Arial"/>
+          <w:color w:val="000000"/>
+          <w:sz w:val="10"/>
+          <w:szCs w:val="10"/>
+          <w:lang w:val="en-US" w:eastAsia="es-ES"/>
+        </w:rPr>
+        <w:t>dispositivo</w:t>
       </w:r>
       <w:proofErr w:type="spellEnd"/>
       <w:r>
@@ -31325,6 +31577,7 @@
         </w:rPr>
         <w:t>;</w:t>
       </w:r>
+      <w:proofErr w:type="gramEnd"/>
     </w:p>
     <w:p>
       <w:pPr>
@@ -31356,7 +31609,18 @@
           <w:szCs w:val="10"/>
           <w:lang w:val="en-US" w:eastAsia="es-ES"/>
         </w:rPr>
-        <w:t>trdd_estatus_concurso_o_evento</w:t>
+        <w:t>trdd_estatus_concurso_o_</w:t>
+      </w:r>
+      <w:proofErr w:type="gramStart"/>
+      <w:r>
+        <w:rPr>
+          <w:rFonts w:ascii="Arial" w:eastAsia="Times New Roman" w:hAnsi="Arial" w:cs="Arial"/>
+          <w:color w:val="000000"/>
+          <w:sz w:val="10"/>
+          <w:szCs w:val="10"/>
+          <w:lang w:val="en-US" w:eastAsia="es-ES"/>
+        </w:rPr>
+        <w:t>evento</w:t>
       </w:r>
       <w:proofErr w:type="spellEnd"/>
       <w:r>
@@ -31369,6 +31633,7 @@
         </w:rPr>
         <w:t>;</w:t>
       </w:r>
+      <w:proofErr w:type="gramEnd"/>
     </w:p>
     <w:p>
       <w:pPr>
@@ -31400,7 +31665,18 @@
           <w:szCs w:val="10"/>
           <w:lang w:val="en-US" w:eastAsia="es-ES"/>
         </w:rPr>
-        <w:t>trdd_concurso_o_evento</w:t>
+        <w:t>trdd_concurso_o_</w:t>
+      </w:r>
+      <w:proofErr w:type="gramStart"/>
+      <w:r>
+        <w:rPr>
+          <w:rFonts w:ascii="Arial" w:eastAsia="Times New Roman" w:hAnsi="Arial" w:cs="Arial"/>
+          <w:color w:val="000000"/>
+          <w:sz w:val="10"/>
+          <w:szCs w:val="10"/>
+          <w:lang w:val="en-US" w:eastAsia="es-ES"/>
+        </w:rPr>
+        <w:t>evento</w:t>
       </w:r>
       <w:proofErr w:type="spellEnd"/>
       <w:r>
@@ -31413,6 +31689,7 @@
         </w:rPr>
         <w:t>;</w:t>
       </w:r>
+      <w:proofErr w:type="gramEnd"/>
     </w:p>
     <w:p>
       <w:pPr>
@@ -31444,7 +31721,18 @@
           <w:szCs w:val="10"/>
           <w:lang w:val="en-US" w:eastAsia="es-ES"/>
         </w:rPr>
-        <w:t>trdd_estatus_reporte</w:t>
+        <w:t>trdd_estatus_</w:t>
+      </w:r>
+      <w:proofErr w:type="gramStart"/>
+      <w:r>
+        <w:rPr>
+          <w:rFonts w:ascii="Arial" w:eastAsia="Times New Roman" w:hAnsi="Arial" w:cs="Arial"/>
+          <w:color w:val="000000"/>
+          <w:sz w:val="10"/>
+          <w:szCs w:val="10"/>
+          <w:lang w:val="en-US" w:eastAsia="es-ES"/>
+        </w:rPr>
+        <w:t>reporte</w:t>
       </w:r>
       <w:proofErr w:type="spellEnd"/>
       <w:r>
@@ -31457,6 +31745,7 @@
         </w:rPr>
         <w:t>;</w:t>
       </w:r>
+      <w:proofErr w:type="gramEnd"/>
     </w:p>
     <w:p>
       <w:pPr>
@@ -31488,7 +31777,18 @@
           <w:szCs w:val="10"/>
           <w:lang w:val="en-US" w:eastAsia="es-ES"/>
         </w:rPr>
-        <w:t>trdd_reporte</w:t>
+        <w:t>trdd_</w:t>
+      </w:r>
+      <w:proofErr w:type="gramStart"/>
+      <w:r>
+        <w:rPr>
+          <w:rFonts w:ascii="Arial" w:eastAsia="Times New Roman" w:hAnsi="Arial" w:cs="Arial"/>
+          <w:color w:val="000000"/>
+          <w:sz w:val="10"/>
+          <w:szCs w:val="10"/>
+          <w:lang w:val="en-US" w:eastAsia="es-ES"/>
+        </w:rPr>
+        <w:t>reporte</w:t>
       </w:r>
       <w:proofErr w:type="spellEnd"/>
       <w:r>
@@ -31501,6 +31801,7 @@
         </w:rPr>
         <w:t>;</w:t>
       </w:r>
+      <w:proofErr w:type="gramEnd"/>
     </w:p>
     <w:p>
       <w:pPr>

</xml_diff>